<commit_message>
vault backup: 2023-10-05 00:12:48
</commit_message>
<xml_diff>
--- a/Resumes & Documents/Resume_JeremyManiago_Fall2023.docx
+++ b/Resumes & Documents/Resume_JeremyManiago_Fall2023.docx
@@ -532,6 +532,33 @@
           <w:sz w:val="20"/>
           <w:szCs w:val="20"/>
         </w:rPr>
+        <w:t xml:space="preserve">Thermodynamics, </w:t>
+      </w:r>
+      <w:r>
+        <w:rPr>
+          <w:rFonts w:ascii="Arial" w:hAnsi="Arial" w:cs="Arial"/>
+          <w:color w:val="000000"/>
+          <w:sz w:val="20"/>
+          <w:szCs w:val="20"/>
+        </w:rPr>
+        <w:t xml:space="preserve">Orbital Mechanics, </w:t>
+      </w:r>
+      <w:r>
+        <w:rPr>
+          <w:rFonts w:ascii="Arial" w:hAnsi="Arial" w:cs="Arial"/>
+          <w:color w:val="000000"/>
+          <w:sz w:val="20"/>
+          <w:szCs w:val="20"/>
+        </w:rPr>
+        <w:t xml:space="preserve">Mechanical Systems Design, </w:t>
+      </w:r>
+      <w:r>
+        <w:rPr>
+          <w:rFonts w:ascii="Arial" w:hAnsi="Arial" w:cs="Arial"/>
+          <w:color w:val="000000"/>
+          <w:sz w:val="20"/>
+          <w:szCs w:val="20"/>
+        </w:rPr>
         <w:t>Mechanics of Materials</w:t>
       </w:r>
       <w:r>
@@ -838,7 +865,58 @@
           <w:sz w:val="20"/>
           <w:szCs w:val="20"/>
         </w:rPr>
-        <w:t>, Microsoft Office</w:t>
+        <w:t xml:space="preserve">, </w:t>
+      </w:r>
+      <w:proofErr w:type="spellStart"/>
+      <w:r>
+        <w:rPr>
+          <w:rFonts w:ascii="Arial" w:hAnsi="Arial" w:cs="Arial"/>
+          <w:color w:val="000000"/>
+          <w:sz w:val="20"/>
+          <w:szCs w:val="20"/>
+        </w:rPr>
+        <w:t>Jupyter</w:t>
+      </w:r>
+      <w:proofErr w:type="spellEnd"/>
+      <w:r>
+        <w:rPr>
+          <w:rFonts w:ascii="Arial" w:hAnsi="Arial" w:cs="Arial"/>
+          <w:color w:val="000000"/>
+          <w:sz w:val="20"/>
+          <w:szCs w:val="20"/>
+        </w:rPr>
+        <w:t xml:space="preserve"> </w:t>
+      </w:r>
+      <w:proofErr w:type="spellStart"/>
+      <w:proofErr w:type="gramStart"/>
+      <w:r>
+        <w:rPr>
+          <w:rFonts w:ascii="Arial" w:hAnsi="Arial" w:cs="Arial"/>
+          <w:color w:val="000000"/>
+          <w:sz w:val="20"/>
+          <w:szCs w:val="20"/>
+        </w:rPr>
+        <w:t>Notebook,</w:t>
+      </w:r>
+      <w:r>
+        <w:rPr>
+          <w:rFonts w:ascii="Arial" w:hAnsi="Arial" w:cs="Arial"/>
+          <w:color w:val="000000"/>
+          <w:sz w:val="20"/>
+          <w:szCs w:val="20"/>
+        </w:rPr>
+        <w:t>Microsoft</w:t>
+      </w:r>
+      <w:proofErr w:type="spellEnd"/>
+      <w:proofErr w:type="gramEnd"/>
+      <w:r>
+        <w:rPr>
+          <w:rFonts w:ascii="Arial" w:hAnsi="Arial" w:cs="Arial"/>
+          <w:color w:val="000000"/>
+          <w:sz w:val="20"/>
+          <w:szCs w:val="20"/>
+        </w:rPr>
+        <w:t xml:space="preserve"> Office</w:t>
       </w:r>
     </w:p>
     <w:p>
@@ -880,7 +958,16 @@
           <w:sz w:val="20"/>
           <w:szCs w:val="20"/>
         </w:rPr>
-        <w:t>Arduino(C), Python, HTML, CSS</w:t>
+        <w:t xml:space="preserve">Python, </w:t>
+      </w:r>
+      <w:r>
+        <w:rPr>
+          <w:rFonts w:ascii="Arial" w:hAnsi="Arial" w:cs="Arial"/>
+          <w:color w:val="000000"/>
+          <w:sz w:val="20"/>
+          <w:szCs w:val="20"/>
+        </w:rPr>
+        <w:t>Arduino(C), HTML, CSS</w:t>
       </w:r>
     </w:p>
     <w:p>
@@ -2146,6 +2233,495 @@
           <w:szCs w:val="20"/>
         </w:rPr>
       </w:pPr>
+      <w:r>
+        <w:rPr>
+          <w:rFonts w:ascii="Arial" w:hAnsi="Arial" w:cs="Arial"/>
+          <w:b/>
+          <w:bCs/>
+          <w:color w:val="000000"/>
+          <w:sz w:val="20"/>
+          <w:szCs w:val="20"/>
+        </w:rPr>
+        <w:t>AIAA, City College</w:t>
+      </w:r>
+      <w:r>
+        <w:rPr>
+          <w:rFonts w:ascii="Arial" w:hAnsi="Arial" w:cs="Arial"/>
+          <w:b/>
+          <w:bCs/>
+          <w:color w:val="000000"/>
+          <w:sz w:val="20"/>
+          <w:szCs w:val="20"/>
+        </w:rPr>
+        <w:t>, N</w:t>
+      </w:r>
+      <w:r>
+        <w:rPr>
+          <w:rFonts w:ascii="Arial" w:hAnsi="Arial" w:cs="Arial"/>
+          <w:b/>
+          <w:bCs/>
+          <w:color w:val="000000"/>
+          <w:sz w:val="20"/>
+          <w:szCs w:val="20"/>
+        </w:rPr>
+        <w:t>Y</w:t>
+      </w:r>
+      <w:r>
+        <w:rPr>
+          <w:rFonts w:ascii="Arial" w:hAnsi="Arial" w:cs="Arial"/>
+          <w:color w:val="000000"/>
+          <w:sz w:val="20"/>
+          <w:szCs w:val="20"/>
+        </w:rPr>
+        <w:t xml:space="preserve"> | </w:t>
+      </w:r>
+      <w:r>
+        <w:rPr>
+          <w:rFonts w:ascii="Arial" w:hAnsi="Arial" w:cs="Arial"/>
+          <w:color w:val="000000"/>
+          <w:sz w:val="20"/>
+          <w:szCs w:val="20"/>
+        </w:rPr>
+        <w:t xml:space="preserve">Club Secretary | </w:t>
+      </w:r>
+      <w:r>
+        <w:rPr>
+          <w:rFonts w:ascii="Arial" w:hAnsi="Arial" w:cs="Arial"/>
+          <w:color w:val="000000"/>
+          <w:sz w:val="20"/>
+          <w:szCs w:val="20"/>
+        </w:rPr>
+        <w:t>Aircraft Design Division Lead</w:t>
+      </w:r>
+      <w:r>
+        <w:rPr>
+          <w:rFonts w:ascii="Arial" w:hAnsi="Arial" w:cs="Arial"/>
+          <w:color w:val="000000"/>
+          <w:sz w:val="20"/>
+          <w:szCs w:val="20"/>
+        </w:rPr>
+        <w:tab/>
+      </w:r>
+      <w:r>
+        <w:rPr>
+          <w:rFonts w:ascii="Arial" w:hAnsi="Arial" w:cs="Arial"/>
+          <w:b/>
+          <w:bCs/>
+          <w:color w:val="000000"/>
+          <w:sz w:val="20"/>
+          <w:szCs w:val="20"/>
+        </w:rPr>
+        <w:t xml:space="preserve">              </w:t>
+      </w:r>
+      <w:r>
+        <w:rPr>
+          <w:rStyle w:val="apple-tab-span"/>
+          <w:rFonts w:ascii="Arial" w:hAnsi="Arial" w:cs="Arial"/>
+          <w:b/>
+          <w:bCs/>
+          <w:color w:val="000000"/>
+          <w:sz w:val="20"/>
+          <w:szCs w:val="20"/>
+        </w:rPr>
+        <w:tab/>
+      </w:r>
+      <w:r>
+        <w:rPr>
+          <w:rStyle w:val="apple-tab-span"/>
+          <w:rFonts w:ascii="Arial" w:hAnsi="Arial" w:cs="Arial"/>
+          <w:b/>
+          <w:bCs/>
+          <w:color w:val="000000"/>
+          <w:sz w:val="20"/>
+          <w:szCs w:val="20"/>
+        </w:rPr>
+        <w:t xml:space="preserve">     </w:t>
+      </w:r>
+      <w:r>
+        <w:rPr>
+          <w:rFonts w:ascii="Arial" w:hAnsi="Arial" w:cs="Arial"/>
+          <w:b/>
+          <w:bCs/>
+          <w:color w:val="000000"/>
+          <w:sz w:val="20"/>
+          <w:szCs w:val="20"/>
+        </w:rPr>
+        <w:t xml:space="preserve">           </w:t>
+      </w:r>
+      <w:r>
+        <w:rPr>
+          <w:rFonts w:ascii="Arial" w:hAnsi="Arial" w:cs="Arial"/>
+          <w:b/>
+          <w:bCs/>
+          <w:color w:val="000000"/>
+          <w:sz w:val="20"/>
+          <w:szCs w:val="20"/>
+        </w:rPr>
+        <w:t xml:space="preserve"> </w:t>
+      </w:r>
+      <w:r>
+        <w:rPr>
+          <w:rFonts w:ascii="Arial" w:hAnsi="Arial" w:cs="Arial"/>
+          <w:b/>
+          <w:bCs/>
+          <w:color w:val="000000"/>
+          <w:sz w:val="20"/>
+          <w:szCs w:val="20"/>
+        </w:rPr>
+        <w:t xml:space="preserve"> </w:t>
+      </w:r>
+      <w:r>
+        <w:rPr>
+          <w:rFonts w:ascii="Arial" w:hAnsi="Arial" w:cs="Arial"/>
+          <w:b/>
+          <w:bCs/>
+          <w:color w:val="000000"/>
+          <w:sz w:val="20"/>
+          <w:szCs w:val="20"/>
+        </w:rPr>
+        <w:t>Aug</w:t>
+      </w:r>
+      <w:r>
+        <w:rPr>
+          <w:rFonts w:ascii="Arial" w:hAnsi="Arial" w:cs="Arial"/>
+          <w:b/>
+          <w:bCs/>
+          <w:color w:val="000000"/>
+          <w:sz w:val="20"/>
+          <w:szCs w:val="20"/>
+        </w:rPr>
+        <w:t xml:space="preserve"> 20</w:t>
+      </w:r>
+      <w:r>
+        <w:rPr>
+          <w:rFonts w:ascii="Arial" w:hAnsi="Arial" w:cs="Arial"/>
+          <w:b/>
+          <w:bCs/>
+          <w:color w:val="000000"/>
+          <w:sz w:val="20"/>
+          <w:szCs w:val="20"/>
+        </w:rPr>
+        <w:t>23</w:t>
+      </w:r>
+      <w:r>
+        <w:rPr>
+          <w:rFonts w:ascii="Arial" w:hAnsi="Arial" w:cs="Arial"/>
+          <w:b/>
+          <w:bCs/>
+          <w:color w:val="000000"/>
+          <w:sz w:val="20"/>
+          <w:szCs w:val="20"/>
+        </w:rPr>
+        <w:t xml:space="preserve"> </w:t>
+      </w:r>
+      <w:r>
+        <w:rPr>
+          <w:rFonts w:ascii="Arial" w:hAnsi="Arial" w:cs="Arial"/>
+          <w:b/>
+          <w:bCs/>
+          <w:color w:val="000000"/>
+          <w:sz w:val="20"/>
+          <w:szCs w:val="20"/>
+        </w:rPr>
+        <w:t>–</w:t>
+      </w:r>
+      <w:r>
+        <w:rPr>
+          <w:rFonts w:ascii="Arial" w:hAnsi="Arial" w:cs="Arial"/>
+          <w:b/>
+          <w:bCs/>
+          <w:color w:val="000000"/>
+          <w:sz w:val="20"/>
+          <w:szCs w:val="20"/>
+        </w:rPr>
+        <w:t xml:space="preserve"> </w:t>
+      </w:r>
+      <w:r>
+        <w:rPr>
+          <w:rFonts w:ascii="Arial" w:hAnsi="Arial" w:cs="Arial"/>
+          <w:b/>
+          <w:bCs/>
+          <w:color w:val="000000"/>
+          <w:sz w:val="20"/>
+          <w:szCs w:val="20"/>
+        </w:rPr>
+        <w:t xml:space="preserve">Present </w:t>
+      </w:r>
+    </w:p>
+    <w:p>
+      <w:pPr>
+        <w:pStyle w:val="NormalWeb"/>
+        <w:numPr>
+          <w:ilvl w:val="0"/>
+          <w:numId w:val="10"/>
+        </w:numPr>
+        <w:spacing w:before="0" w:beforeAutospacing="0" w:after="0" w:afterAutospacing="0"/>
+        <w:textAlignment w:val="baseline"/>
+        <w:rPr>
+          <w:rFonts w:ascii="Arial" w:hAnsi="Arial" w:cs="Arial"/>
+          <w:color w:val="000000"/>
+          <w:sz w:val="20"/>
+          <w:szCs w:val="20"/>
+        </w:rPr>
+      </w:pPr>
+      <w:r>
+        <w:rPr>
+          <w:rFonts w:ascii="Arial" w:hAnsi="Arial" w:cs="Arial"/>
+          <w:color w:val="000000"/>
+          <w:sz w:val="20"/>
+          <w:szCs w:val="20"/>
+        </w:rPr>
+        <w:t>C</w:t>
+      </w:r>
+    </w:p>
+    <w:p>
+      <w:pPr>
+        <w:pStyle w:val="NormalWeb"/>
+        <w:spacing w:before="0" w:beforeAutospacing="0" w:after="0" w:afterAutospacing="0"/>
+        <w:rPr>
+          <w:rFonts w:ascii="Arial" w:hAnsi="Arial" w:cs="Arial"/>
+          <w:b/>
+          <w:bCs/>
+          <w:color w:val="000000"/>
+          <w:sz w:val="20"/>
+          <w:szCs w:val="20"/>
+        </w:rPr>
+      </w:pPr>
+    </w:p>
+    <w:p>
+      <w:pPr>
+        <w:pStyle w:val="NormalWeb"/>
+        <w:spacing w:before="0" w:beforeAutospacing="0" w:after="0" w:afterAutospacing="0"/>
+        <w:rPr>
+          <w:rFonts w:ascii="Arial" w:hAnsi="Arial" w:cs="Arial"/>
+          <w:b/>
+          <w:bCs/>
+          <w:color w:val="000000"/>
+          <w:sz w:val="20"/>
+          <w:szCs w:val="20"/>
+        </w:rPr>
+      </w:pPr>
+    </w:p>
+    <w:p>
+      <w:pPr>
+        <w:pStyle w:val="NormalWeb"/>
+        <w:spacing w:before="0" w:beforeAutospacing="0" w:after="0" w:afterAutospacing="0"/>
+        <w:rPr>
+          <w:rFonts w:ascii="Arial" w:hAnsi="Arial" w:cs="Arial"/>
+          <w:sz w:val="20"/>
+          <w:szCs w:val="20"/>
+        </w:rPr>
+      </w:pPr>
+      <w:r>
+        <w:rPr>
+          <w:rFonts w:ascii="Arial" w:hAnsi="Arial" w:cs="Arial"/>
+          <w:b/>
+          <w:bCs/>
+          <w:color w:val="000000"/>
+          <w:sz w:val="20"/>
+          <w:szCs w:val="20"/>
+        </w:rPr>
+        <w:t>DOE SULI Intern</w:t>
+      </w:r>
+      <w:r>
+        <w:rPr>
+          <w:rFonts w:ascii="Arial" w:hAnsi="Arial" w:cs="Arial"/>
+          <w:b/>
+          <w:bCs/>
+          <w:color w:val="000000"/>
+          <w:sz w:val="20"/>
+          <w:szCs w:val="20"/>
+        </w:rPr>
+        <w:t>,</w:t>
+      </w:r>
+      <w:r>
+        <w:rPr>
+          <w:rFonts w:ascii="Arial" w:hAnsi="Arial" w:cs="Arial"/>
+          <w:b/>
+          <w:bCs/>
+          <w:color w:val="000000"/>
+          <w:sz w:val="20"/>
+          <w:szCs w:val="20"/>
+        </w:rPr>
+        <w:t xml:space="preserve"> Princeton Plasma Physics Laboratory, NJ</w:t>
+      </w:r>
+      <w:r>
+        <w:rPr>
+          <w:rFonts w:ascii="Arial" w:hAnsi="Arial" w:cs="Arial"/>
+          <w:b/>
+          <w:bCs/>
+          <w:color w:val="000000"/>
+          <w:sz w:val="20"/>
+          <w:szCs w:val="20"/>
+        </w:rPr>
+        <w:t xml:space="preserve">              </w:t>
+      </w:r>
+      <w:r>
+        <w:rPr>
+          <w:rStyle w:val="apple-tab-span"/>
+          <w:rFonts w:ascii="Arial" w:hAnsi="Arial" w:cs="Arial"/>
+          <w:b/>
+          <w:bCs/>
+          <w:color w:val="000000"/>
+          <w:sz w:val="20"/>
+          <w:szCs w:val="20"/>
+        </w:rPr>
+        <w:tab/>
+      </w:r>
+      <w:r>
+        <w:rPr>
+          <w:rStyle w:val="apple-tab-span"/>
+          <w:rFonts w:ascii="Arial" w:hAnsi="Arial" w:cs="Arial"/>
+          <w:b/>
+          <w:bCs/>
+          <w:color w:val="000000"/>
+          <w:sz w:val="20"/>
+          <w:szCs w:val="20"/>
+        </w:rPr>
+        <w:tab/>
+      </w:r>
+      <w:r>
+        <w:rPr>
+          <w:rFonts w:ascii="Arial" w:hAnsi="Arial" w:cs="Arial"/>
+          <w:b/>
+          <w:bCs/>
+          <w:color w:val="000000"/>
+          <w:sz w:val="20"/>
+          <w:szCs w:val="20"/>
+        </w:rPr>
+        <w:t xml:space="preserve">    </w:t>
+      </w:r>
+      <w:r>
+        <w:rPr>
+          <w:rFonts w:ascii="Arial" w:hAnsi="Arial" w:cs="Arial"/>
+          <w:b/>
+          <w:bCs/>
+          <w:color w:val="000000"/>
+          <w:sz w:val="20"/>
+          <w:szCs w:val="20"/>
+        </w:rPr>
+        <w:tab/>
+        <w:t xml:space="preserve">                 </w:t>
+      </w:r>
+      <w:r>
+        <w:rPr>
+          <w:rFonts w:ascii="Arial" w:hAnsi="Arial" w:cs="Arial"/>
+          <w:b/>
+          <w:bCs/>
+          <w:color w:val="000000"/>
+          <w:sz w:val="20"/>
+          <w:szCs w:val="20"/>
+        </w:rPr>
+        <w:t>Jun</w:t>
+      </w:r>
+      <w:r>
+        <w:rPr>
+          <w:rFonts w:ascii="Arial" w:hAnsi="Arial" w:cs="Arial"/>
+          <w:b/>
+          <w:bCs/>
+          <w:color w:val="000000"/>
+          <w:sz w:val="20"/>
+          <w:szCs w:val="20"/>
+        </w:rPr>
+        <w:t xml:space="preserve"> 20</w:t>
+      </w:r>
+      <w:r>
+        <w:rPr>
+          <w:rFonts w:ascii="Arial" w:hAnsi="Arial" w:cs="Arial"/>
+          <w:b/>
+          <w:bCs/>
+          <w:color w:val="000000"/>
+          <w:sz w:val="20"/>
+          <w:szCs w:val="20"/>
+        </w:rPr>
+        <w:t>23</w:t>
+      </w:r>
+      <w:r>
+        <w:rPr>
+          <w:rFonts w:ascii="Arial" w:hAnsi="Arial" w:cs="Arial"/>
+          <w:b/>
+          <w:bCs/>
+          <w:color w:val="000000"/>
+          <w:sz w:val="20"/>
+          <w:szCs w:val="20"/>
+        </w:rPr>
+        <w:t xml:space="preserve"> - </w:t>
+      </w:r>
+      <w:r>
+        <w:rPr>
+          <w:rFonts w:ascii="Arial" w:hAnsi="Arial" w:cs="Arial"/>
+          <w:b/>
+          <w:bCs/>
+          <w:color w:val="000000"/>
+          <w:sz w:val="20"/>
+          <w:szCs w:val="20"/>
+        </w:rPr>
+        <w:t>Aug</w:t>
+      </w:r>
+      <w:r>
+        <w:rPr>
+          <w:rFonts w:ascii="Arial" w:hAnsi="Arial" w:cs="Arial"/>
+          <w:b/>
+          <w:bCs/>
+          <w:color w:val="000000"/>
+          <w:sz w:val="20"/>
+          <w:szCs w:val="20"/>
+        </w:rPr>
+        <w:t xml:space="preserve"> 202</w:t>
+      </w:r>
+      <w:r>
+        <w:rPr>
+          <w:rFonts w:ascii="Arial" w:hAnsi="Arial" w:cs="Arial"/>
+          <w:b/>
+          <w:bCs/>
+          <w:color w:val="000000"/>
+          <w:sz w:val="20"/>
+          <w:szCs w:val="20"/>
+        </w:rPr>
+        <w:t>3</w:t>
+      </w:r>
+    </w:p>
+    <w:p>
+      <w:pPr>
+        <w:pStyle w:val="NormalWeb"/>
+        <w:numPr>
+          <w:ilvl w:val="0"/>
+          <w:numId w:val="10"/>
+        </w:numPr>
+        <w:spacing w:before="0" w:beforeAutospacing="0" w:after="0" w:afterAutospacing="0"/>
+        <w:textAlignment w:val="baseline"/>
+        <w:rPr>
+          <w:rFonts w:ascii="Arial" w:hAnsi="Arial" w:cs="Arial"/>
+          <w:color w:val="000000"/>
+          <w:sz w:val="20"/>
+          <w:szCs w:val="20"/>
+        </w:rPr>
+      </w:pPr>
+    </w:p>
+    <w:p>
+      <w:pPr>
+        <w:pStyle w:val="NormalWeb"/>
+        <w:spacing w:before="0" w:beforeAutospacing="0" w:after="0" w:afterAutospacing="0"/>
+        <w:rPr>
+          <w:rFonts w:ascii="Arial" w:hAnsi="Arial" w:cs="Arial"/>
+          <w:b/>
+          <w:bCs/>
+          <w:color w:val="000000"/>
+          <w:sz w:val="20"/>
+          <w:szCs w:val="20"/>
+        </w:rPr>
+      </w:pPr>
+    </w:p>
+    <w:p>
+      <w:pPr>
+        <w:pStyle w:val="NormalWeb"/>
+        <w:spacing w:before="0" w:beforeAutospacing="0" w:after="0" w:afterAutospacing="0"/>
+        <w:rPr>
+          <w:rFonts w:ascii="Arial" w:hAnsi="Arial" w:cs="Arial"/>
+          <w:sz w:val="20"/>
+          <w:szCs w:val="20"/>
+        </w:rPr>
+      </w:pPr>
       <w:commentRangeStart w:id="2"/>
       <w:r>
         <w:rPr>
@@ -2506,358 +3082,6 @@
     <w:p>
       <w:pPr>
         <w:pStyle w:val="NormalWeb"/>
-        <w:spacing w:before="0" w:beforeAutospacing="0" w:after="0" w:afterAutospacing="0"/>
-        <w:rPr>
-          <w:rFonts w:ascii="Arial" w:hAnsi="Arial" w:cs="Arial"/>
-          <w:sz w:val="20"/>
-          <w:szCs w:val="20"/>
-        </w:rPr>
-      </w:pPr>
-      <w:commentRangeStart w:id="3"/>
-      <w:r>
-        <w:rPr>
-          <w:rFonts w:ascii="Arial" w:hAnsi="Arial" w:cs="Arial"/>
-          <w:b/>
-          <w:bCs/>
-          <w:color w:val="000000"/>
-          <w:sz w:val="20"/>
-          <w:szCs w:val="20"/>
-        </w:rPr>
-        <w:t xml:space="preserve">Tech Flex Leader, America </w:t>
-      </w:r>
-      <w:proofErr w:type="gramStart"/>
-      <w:r>
-        <w:rPr>
-          <w:rFonts w:ascii="Arial" w:hAnsi="Arial" w:cs="Arial"/>
-          <w:b/>
-          <w:bCs/>
-          <w:color w:val="000000"/>
-          <w:sz w:val="20"/>
-          <w:szCs w:val="20"/>
-        </w:rPr>
-        <w:t>On</w:t>
-      </w:r>
-      <w:proofErr w:type="gramEnd"/>
-      <w:r>
-        <w:rPr>
-          <w:rFonts w:ascii="Arial" w:hAnsi="Arial" w:cs="Arial"/>
-          <w:b/>
-          <w:bCs/>
-          <w:color w:val="000000"/>
-          <w:sz w:val="20"/>
-          <w:szCs w:val="20"/>
-        </w:rPr>
-        <w:t xml:space="preserve"> Tech, Inc.                                   </w:t>
-      </w:r>
-      <w:r>
-        <w:rPr>
-          <w:rStyle w:val="apple-tab-span"/>
-          <w:rFonts w:ascii="Arial" w:hAnsi="Arial" w:cs="Arial"/>
-          <w:b/>
-          <w:bCs/>
-          <w:color w:val="000000"/>
-          <w:sz w:val="20"/>
-          <w:szCs w:val="20"/>
-        </w:rPr>
-        <w:tab/>
-      </w:r>
-      <w:r>
-        <w:rPr>
-          <w:rStyle w:val="apple-tab-span"/>
-          <w:rFonts w:ascii="Arial" w:hAnsi="Arial" w:cs="Arial"/>
-          <w:b/>
-          <w:bCs/>
-          <w:color w:val="000000"/>
-          <w:sz w:val="20"/>
-          <w:szCs w:val="20"/>
-        </w:rPr>
-        <w:tab/>
-      </w:r>
-      <w:r>
-        <w:rPr>
-          <w:rFonts w:ascii="Arial" w:hAnsi="Arial" w:cs="Arial"/>
-          <w:b/>
-          <w:bCs/>
-          <w:color w:val="000000"/>
-          <w:sz w:val="20"/>
-          <w:szCs w:val="20"/>
-        </w:rPr>
-        <w:t xml:space="preserve">    </w:t>
-      </w:r>
-      <w:r>
-        <w:rPr>
-          <w:rFonts w:ascii="Arial" w:hAnsi="Arial" w:cs="Arial"/>
-          <w:b/>
-          <w:bCs/>
-          <w:color w:val="000000"/>
-          <w:sz w:val="20"/>
-          <w:szCs w:val="20"/>
-        </w:rPr>
-        <w:tab/>
-        <w:t xml:space="preserve">                 Sep 2019 - May 2020</w:t>
-      </w:r>
-    </w:p>
-    <w:p>
-      <w:pPr>
-        <w:pStyle w:val="NormalWeb"/>
-        <w:numPr>
-          <w:ilvl w:val="0"/>
-          <w:numId w:val="10"/>
-        </w:numPr>
-        <w:spacing w:before="0" w:beforeAutospacing="0" w:after="0" w:afterAutospacing="0"/>
-        <w:textAlignment w:val="baseline"/>
-        <w:rPr>
-          <w:rFonts w:ascii="Arial" w:hAnsi="Arial" w:cs="Arial"/>
-          <w:color w:val="000000"/>
-          <w:sz w:val="20"/>
-          <w:szCs w:val="20"/>
-        </w:rPr>
-      </w:pPr>
-      <w:r>
-        <w:rPr>
-          <w:rFonts w:ascii="Arial" w:hAnsi="Arial" w:cs="Arial"/>
-          <w:color w:val="000000"/>
-          <w:sz w:val="20"/>
-          <w:szCs w:val="20"/>
-        </w:rPr>
-        <w:t xml:space="preserve">Selected in NYC to participate in a year-long web development fellowship </w:t>
-      </w:r>
-      <w:proofErr w:type="gramStart"/>
-      <w:r>
-        <w:rPr>
-          <w:rFonts w:ascii="Arial" w:hAnsi="Arial" w:cs="Arial"/>
-          <w:color w:val="000000"/>
-          <w:sz w:val="20"/>
-          <w:szCs w:val="20"/>
-        </w:rPr>
-        <w:t>program</w:t>
-      </w:r>
-      <w:proofErr w:type="gramEnd"/>
-      <w:r>
-        <w:rPr>
-          <w:rFonts w:ascii="Arial" w:hAnsi="Arial" w:cs="Arial"/>
-          <w:color w:val="000000"/>
-          <w:sz w:val="20"/>
-          <w:szCs w:val="20"/>
-        </w:rPr>
-        <w:t> </w:t>
-      </w:r>
-    </w:p>
-    <w:p>
-      <w:pPr>
-        <w:pStyle w:val="NormalWeb"/>
-        <w:numPr>
-          <w:ilvl w:val="0"/>
-          <w:numId w:val="10"/>
-        </w:numPr>
-        <w:spacing w:before="0" w:beforeAutospacing="0" w:after="0" w:afterAutospacing="0"/>
-        <w:textAlignment w:val="baseline"/>
-        <w:rPr>
-          <w:rFonts w:ascii="Arial" w:hAnsi="Arial" w:cs="Arial"/>
-          <w:color w:val="000000"/>
-          <w:sz w:val="20"/>
-          <w:szCs w:val="20"/>
-        </w:rPr>
-      </w:pPr>
-      <w:r>
-        <w:rPr>
-          <w:rFonts w:ascii="Arial" w:hAnsi="Arial" w:cs="Arial"/>
-          <w:color w:val="000000"/>
-          <w:sz w:val="20"/>
-          <w:szCs w:val="20"/>
-        </w:rPr>
-        <w:t xml:space="preserve">Participated in weekly technology classes taught by software engineers at leading technology </w:t>
-      </w:r>
-      <w:proofErr w:type="gramStart"/>
-      <w:r>
-        <w:rPr>
-          <w:rFonts w:ascii="Arial" w:hAnsi="Arial" w:cs="Arial"/>
-          <w:color w:val="000000"/>
-          <w:sz w:val="20"/>
-          <w:szCs w:val="20"/>
-        </w:rPr>
-        <w:t>companies</w:t>
-      </w:r>
-      <w:proofErr w:type="gramEnd"/>
-    </w:p>
-    <w:p>
-      <w:pPr>
-        <w:pStyle w:val="NormalWeb"/>
-        <w:numPr>
-          <w:ilvl w:val="0"/>
-          <w:numId w:val="10"/>
-        </w:numPr>
-        <w:spacing w:before="0" w:beforeAutospacing="0" w:after="0" w:afterAutospacing="0"/>
-        <w:textAlignment w:val="baseline"/>
-        <w:rPr>
-          <w:rFonts w:ascii="Arial" w:hAnsi="Arial" w:cs="Arial"/>
-          <w:color w:val="000000"/>
-          <w:sz w:val="20"/>
-          <w:szCs w:val="20"/>
-        </w:rPr>
-      </w:pPr>
-      <w:r>
-        <w:rPr>
-          <w:rFonts w:ascii="Arial" w:hAnsi="Arial" w:cs="Arial"/>
-          <w:color w:val="000000"/>
-          <w:sz w:val="20"/>
-          <w:szCs w:val="20"/>
-        </w:rPr>
-        <w:t>Received 160 hours of coding training using HTML, CSS, JavaScript, Repl.it, and Bootstrap</w:t>
-      </w:r>
-    </w:p>
-    <w:p>
-      <w:pPr>
-        <w:pStyle w:val="NormalWeb"/>
-        <w:numPr>
-          <w:ilvl w:val="0"/>
-          <w:numId w:val="10"/>
-        </w:numPr>
-        <w:spacing w:before="0" w:beforeAutospacing="0" w:after="0" w:afterAutospacing="0"/>
-        <w:textAlignment w:val="baseline"/>
-        <w:rPr>
-          <w:rFonts w:ascii="Arial" w:hAnsi="Arial" w:cs="Arial"/>
-          <w:color w:val="000000"/>
-          <w:sz w:val="20"/>
-          <w:szCs w:val="20"/>
-        </w:rPr>
-      </w:pPr>
-      <w:r>
-        <w:rPr>
-          <w:rFonts w:ascii="Arial" w:hAnsi="Arial" w:cs="Arial"/>
-          <w:color w:val="000000"/>
-          <w:sz w:val="20"/>
-          <w:szCs w:val="20"/>
-        </w:rPr>
-        <w:t xml:space="preserve">Attended professional development training sessions </w:t>
-      </w:r>
-      <w:r>
-        <w:rPr>
-          <w:rFonts w:ascii="Arial" w:hAnsi="Arial" w:cs="Arial"/>
-          <w:color w:val="000000"/>
-          <w:sz w:val="20"/>
-          <w:szCs w:val="20"/>
-        </w:rPr>
-        <w:t>and</w:t>
-      </w:r>
-      <w:r>
-        <w:rPr>
-          <w:rFonts w:ascii="Arial" w:hAnsi="Arial" w:cs="Arial"/>
-          <w:color w:val="000000"/>
-          <w:sz w:val="20"/>
-          <w:szCs w:val="20"/>
-        </w:rPr>
-        <w:t xml:space="preserve"> career days hosted at leading tech and media</w:t>
-      </w:r>
-      <w:r>
-        <w:rPr>
-          <w:rFonts w:ascii="Arial" w:hAnsi="Arial" w:cs="Arial"/>
-          <w:color w:val="000000"/>
-          <w:sz w:val="20"/>
-          <w:szCs w:val="20"/>
-        </w:rPr>
-        <w:t xml:space="preserve"> </w:t>
-      </w:r>
-      <w:proofErr w:type="gramStart"/>
-      <w:r>
-        <w:rPr>
-          <w:rFonts w:ascii="Arial" w:hAnsi="Arial" w:cs="Arial"/>
-          <w:color w:val="000000"/>
-          <w:sz w:val="20"/>
-          <w:szCs w:val="20"/>
-        </w:rPr>
-        <w:t>organizations</w:t>
-      </w:r>
-      <w:proofErr w:type="gramEnd"/>
-    </w:p>
-    <w:p>
-      <w:pPr>
-        <w:pStyle w:val="NormalWeb"/>
-        <w:numPr>
-          <w:ilvl w:val="0"/>
-          <w:numId w:val="10"/>
-        </w:numPr>
-        <w:spacing w:before="0" w:beforeAutospacing="0" w:after="0" w:afterAutospacing="0"/>
-        <w:textAlignment w:val="baseline"/>
-        <w:rPr>
-          <w:rFonts w:ascii="Arial" w:hAnsi="Arial" w:cs="Arial"/>
-          <w:color w:val="000000"/>
-          <w:sz w:val="20"/>
-          <w:szCs w:val="20"/>
-        </w:rPr>
-      </w:pPr>
-      <w:r>
-        <w:rPr>
-          <w:rFonts w:ascii="Arial" w:hAnsi="Arial" w:cs="Arial"/>
-          <w:color w:val="000000"/>
-          <w:sz w:val="20"/>
-          <w:szCs w:val="20"/>
-        </w:rPr>
-        <w:t xml:space="preserve">Designed multiple websites and </w:t>
-      </w:r>
-      <w:proofErr w:type="gramStart"/>
-      <w:r>
-        <w:rPr>
-          <w:rFonts w:ascii="Arial" w:hAnsi="Arial" w:cs="Arial"/>
-          <w:color w:val="000000"/>
-          <w:sz w:val="20"/>
-          <w:szCs w:val="20"/>
-        </w:rPr>
-        <w:t>templates</w:t>
-      </w:r>
-      <w:proofErr w:type="gramEnd"/>
-    </w:p>
-    <w:p>
-      <w:pPr>
-        <w:pStyle w:val="NormalWeb"/>
-        <w:numPr>
-          <w:ilvl w:val="0"/>
-          <w:numId w:val="10"/>
-        </w:numPr>
-        <w:spacing w:before="0" w:beforeAutospacing="0" w:after="0" w:afterAutospacing="0"/>
-        <w:textAlignment w:val="baseline"/>
-        <w:rPr>
-          <w:rFonts w:ascii="Arial" w:hAnsi="Arial" w:cs="Arial"/>
-          <w:color w:val="000000"/>
-          <w:sz w:val="20"/>
-          <w:szCs w:val="20"/>
-        </w:rPr>
-      </w:pPr>
-      <w:r>
-        <w:rPr>
-          <w:rFonts w:ascii="Arial" w:hAnsi="Arial" w:cs="Arial"/>
-          <w:color w:val="000000"/>
-          <w:sz w:val="20"/>
-          <w:szCs w:val="20"/>
-        </w:rPr>
-        <w:t>Developed communication and presentation skills</w:t>
-      </w:r>
-      <w:commentRangeEnd w:id="3"/>
-      <w:r>
-        <w:rPr>
-          <w:rStyle w:val="CommentReference"/>
-          <w:rFonts w:asciiTheme="minorHAnsi" w:eastAsiaTheme="minorHAnsi" w:hAnsiTheme="minorHAnsi" w:cstheme="minorBidi"/>
-        </w:rPr>
-        <w:commentReference w:id="3"/>
-      </w:r>
-    </w:p>
-    <w:p>
-      <w:pPr>
-        <w:pStyle w:val="NormalWeb"/>
-        <w:spacing w:before="0" w:beforeAutospacing="0" w:after="0" w:afterAutospacing="0"/>
-        <w:ind w:left="144"/>
-        <w:textAlignment w:val="baseline"/>
-        <w:rPr>
-          <w:rFonts w:ascii="Arial" w:hAnsi="Arial" w:cs="Arial"/>
-          <w:color w:val="000000"/>
-          <w:sz w:val="20"/>
-          <w:szCs w:val="20"/>
-        </w:rPr>
-      </w:pPr>
-    </w:p>
-    <w:p>
-      <w:pPr>
-        <w:pStyle w:val="NormalWeb"/>
         <w:pBdr>
           <w:bottom w:val="single" w:sz="12" w:space="1" w:color="auto"/>
         </w:pBdr>
@@ -3075,7 +3299,7 @@
           <w:szCs w:val="20"/>
         </w:rPr>
       </w:pPr>
-      <w:commentRangeStart w:id="4"/>
+      <w:commentRangeStart w:id="3"/>
       <w:r>
         <w:rPr>
           <w:rFonts w:ascii="Arial" w:hAnsi="Arial" w:cs="Arial"/>
@@ -3138,7 +3362,7 @@
           <w:szCs w:val="20"/>
         </w:rPr>
         <w:tab/>
-        <w:t xml:space="preserve">    </w:t>
+        <w:t xml:space="preserve">   </w:t>
       </w:r>
       <w:r>
         <w:rPr>
@@ -3160,26 +3384,26 @@
           <w:sz w:val="20"/>
           <w:szCs w:val="20"/>
         </w:rPr>
-        <w:t>-</w:t>
-      </w:r>
-      <w:r>
-        <w:rPr>
-          <w:rFonts w:ascii="Arial" w:hAnsi="Arial" w:cs="Arial"/>
-          <w:b/>
-          <w:bCs/>
-          <w:color w:val="000000"/>
-          <w:sz w:val="20"/>
-          <w:szCs w:val="20"/>
-        </w:rPr>
-        <w:t xml:space="preserve"> Jun 2020</w:t>
-      </w:r>
-      <w:commentRangeEnd w:id="4"/>
+        <w:t>–</w:t>
+      </w:r>
+      <w:commentRangeEnd w:id="3"/>
       <w:r>
         <w:rPr>
           <w:rStyle w:val="CommentReference"/>
           <w:rFonts w:asciiTheme="minorHAnsi" w:eastAsiaTheme="minorHAnsi" w:hAnsiTheme="minorHAnsi" w:cstheme="minorBidi"/>
         </w:rPr>
-        <w:commentReference w:id="4"/>
+        <w:commentReference w:id="3"/>
+      </w:r>
+      <w:r>
+        <w:rPr>
+          <w:rFonts w:ascii="Arial" w:hAnsi="Arial" w:cs="Arial"/>
+          <w:b/>
+          <w:bCs/>
+          <w:color w:val="000000"/>
+          <w:sz w:val="20"/>
+          <w:szCs w:val="20"/>
+        </w:rPr>
+        <w:t xml:space="preserve"> Jun 2020</w:t>
       </w:r>
     </w:p>
     <w:sectPr>
@@ -3242,23 +3466,7 @@
       </w:r>
     </w:p>
   </w:comment>
-  <w:comment w:id="3" w:author="Jeremy Maniago" w:date="2023-09-23T18:19:00Z" w:initials="JM">
-    <w:p>
-      <w:pPr>
-        <w:pStyle w:val="CommentText"/>
-      </w:pPr>
-      <w:r>
-        <w:rPr>
-          <w:rStyle w:val="CommentReference"/>
-        </w:rPr>
-        <w:annotationRef/>
-      </w:r>
-      <w:r>
-        <w:t>Remove and replace with SULI summer internship experience. Re-order as first</w:t>
-      </w:r>
-    </w:p>
-  </w:comment>
-  <w:comment w:id="4" w:author="Jeremy Maniago" w:date="2023-09-23T18:20:00Z" w:initials="JM">
+  <w:comment w:id="3" w:author="Jeremy Maniago" w:date="2023-09-23T18:20:00Z" w:initials="JM">
     <w:p>
       <w:pPr>
         <w:pStyle w:val="CommentText"/>
@@ -3280,19 +3488,41 @@
 <file path=word/commentsExtended.xml><?xml version="1.0" encoding="utf-8"?>
 <w15:commentsEx xmlns:wpc="http://schemas.microsoft.com/office/word/2010/wordprocessingCanvas" xmlns:cx="http://schemas.microsoft.com/office/drawing/2014/chartex" xmlns:cx1="http://schemas.microsoft.com/office/drawing/2015/9/8/chartex" xmlns:cx2="http://schemas.microsoft.com/office/drawing/2015/10/21/chartex" xmlns:cx3="http://schemas.microsoft.com/office/drawing/2016/5/9/chartex" xmlns:cx4="http://schemas.microsoft.com/office/drawing/2016/5/10/chartex" xmlns:cx5="http://schemas.microsoft.com/office/drawing/2016/5/11/chartex" xmlns:cx6="http://schemas.microsoft.com/office/drawing/2016/5/12/chartex" xmlns:cx7="http://schemas.microsoft.com/office/drawing/2016/5/13/chartex" xmlns:cx8="http://schemas.microsoft.com/office/drawing/2016/5/14/chartex" xmlns:mc="http://schemas.openxmlformats.org/markup-compatibility/2006" xmlns:aink="http://schemas.microsoft.com/office/drawing/2016/ink" xmlns:am3d="http://schemas.microsoft.com/office/drawing/2017/model3d" xmlns:o="urn:schemas-microsoft-com:office:office" xmlns:oel="http://schemas.microsoft.com/office/2019/extlst" xmlns:r="http://schemas.openxmlformats.org/officeDocument/2006/relationships" xmlns:m="http://schemas.openxmlformats.org/officeDocument/2006/math" xmlns:v="urn:schemas-microsoft-com:vml" xmlns:wp14="http://schemas.microsoft.com/office/word/2010/wordprocessingDrawing" xmlns:wp="http://schemas.openxmlformats.org/drawingml/2006/wordprocessingDrawing" xmlns:w10="urn:schemas-microsoft-com:office:word" xmlns:w="http://schemas.openxmlformats.org/wordprocessingml/2006/main" xmlns:w14="http://schemas.microsoft.com/office/word/2010/wordml" xmlns:w15="http://schemas.microsoft.com/office/word/2012/wordml" xmlns:w16cex="http://schemas.microsoft.com/office/word/2018/wordml/cex" xmlns:w16cid="http://schemas.microsoft.com/office/word/2016/wordml/cid" xmlns:w16="http://schemas.microsoft.com/office/word/2018/wordml" xmlns:w16sdtdh="http://schemas.microsoft.com/office/word/2020/wordml/sdtdatahash" xmlns:w16se="http://schemas.microsoft.com/office/word/2015/wordml/symex" xmlns:wpg="http://schemas.microsoft.com/office/word/2010/wordprocessingGroup" xmlns:wpi="http://schemas.microsoft.com/office/word/2010/wordprocessingInk" xmlns:wne="http://schemas.microsoft.com/office/word/2006/wordml" xmlns:wps="http://schemas.microsoft.com/office/word/2010/wordprocessingShape" mc:Ignorable="w14 w15 w16se w16cid w16 w16cex w16sdtdh wp14">
   <w15:commentEx w15:paraId="7A3579B3" w15:done="0"/>
-  <w15:commentEx w15:paraId="71B5093B" w15:done="0"/>
+  <w15:commentEx w15:paraId="71B5093B" w15:done="1"/>
   <w15:commentEx w15:paraId="7123A36F" w15:done="0"/>
-  <w15:commentEx w15:paraId="667B0651" w15:done="0"/>
   <w15:commentEx w15:paraId="344A77D4" w15:done="0"/>
 </w15:commentsEx>
 </file>
 
 <file path=word/commentsExtensible.xml><?xml version="1.0" encoding="utf-8"?>
 <w16cex:commentsExtensible xmlns:wpc="http://schemas.microsoft.com/office/word/2010/wordprocessingCanvas" xmlns:cx="http://schemas.microsoft.com/office/drawing/2014/chartex" xmlns:cx1="http://schemas.microsoft.com/office/drawing/2015/9/8/chartex" xmlns:cx2="http://schemas.microsoft.com/office/drawing/2015/10/21/chartex" xmlns:cx3="http://schemas.microsoft.com/office/drawing/2016/5/9/chartex" xmlns:cx4="http://schemas.microsoft.com/office/drawing/2016/5/10/chartex" xmlns:cx5="http://schemas.microsoft.com/office/drawing/2016/5/11/chartex" xmlns:cx6="http://schemas.microsoft.com/office/drawing/2016/5/12/chartex" xmlns:cx7="http://schemas.microsoft.com/office/drawing/2016/5/13/chartex" xmlns:cx8="http://schemas.microsoft.com/office/drawing/2016/5/14/chartex" xmlns:cr="http://schemas.microsoft.com/office/comments/2020/reactions" xmlns:mc="http://schemas.openxmlformats.org/markup-compatibility/2006" xmlns:aink="http://schemas.microsoft.com/office/drawing/2016/ink" xmlns:am3d="http://schemas.microsoft.com/office/drawing/2017/model3d" xmlns:o="urn:schemas-microsoft-com:office:office" xmlns:oel="http://schemas.microsoft.com/office/2019/extlst" xmlns:r="http://schemas.openxmlformats.org/officeDocument/2006/relationships" xmlns:m="http://schemas.openxmlformats.org/officeDocument/2006/math" xmlns:v="urn:schemas-microsoft-com:vml" xmlns:wp14="http://schemas.microsoft.com/office/word/2010/wordprocessingDrawing" xmlns:wp="http://schemas.openxmlformats.org/drawingml/2006/wordprocessingDrawing" xmlns:w10="urn:schemas-microsoft-com:office:word" xmlns:w="http://schemas.openxmlformats.org/wordprocessingml/2006/main" xmlns:w14="http://schemas.microsoft.com/office/word/2010/wordml" xmlns:w15="http://schemas.microsoft.com/office/word/2012/wordml" xmlns:w16cex="http://schemas.microsoft.com/office/word/2018/wordml/cex" xmlns:w16cid="http://schemas.microsoft.com/office/word/2016/wordml/cid" xmlns:w16="http://schemas.microsoft.com/office/word/2018/wordml" xmlns:w16sdtdh="http://schemas.microsoft.com/office/word/2020/wordml/sdtdatahash" xmlns:w16se="http://schemas.microsoft.com/office/word/2015/wordml/symex" xmlns:wpg="http://schemas.microsoft.com/office/word/2010/wordprocessingGroup" xmlns:wpi="http://schemas.microsoft.com/office/word/2010/wordprocessingInk" xmlns:wne="http://schemas.microsoft.com/office/word/2006/wordml" xmlns:wps="http://schemas.microsoft.com/office/word/2010/wordprocessingShape" mc:Ignorable="w14 w15 w16se w16cid w16 w16cex w16sdtdh cr wp14">
-  <w16cex:commentExtensible w16cex:durableId="346B9DAC" w16cex:dateUtc="2023-09-23T22:20:00Z"/>
-  <w16cex:commentExtensible w16cex:durableId="406C933D" w16cex:dateUtc="2023-09-23T22:20:00Z"/>
+  <w16cex:commentExtensible w16cex:durableId="346B9DAC" w16cex:dateUtc="2023-09-23T22:20:00Z">
+    <w16cex:extLst>
+      <w16:ext w16:uri="{CE6994B0-6A32-4C9F-8C6B-6E91EDA988CE}">
+        <cr:reactions xmlns:cr="http://schemas.microsoft.com/office/comments/2020/reactions">
+          <cr:reaction reactionType="1">
+            <cr:reactionInfo dateUtc="2023-10-05T04:00:20Z">
+              <cr:user userId="6dabb0e97e0396ee" userProvider="Windows Live" userName="Jeremy Maniago"/>
+            </cr:reactionInfo>
+          </cr:reaction>
+        </cr:reactions>
+      </w16:ext>
+    </w16cex:extLst>
+  </w16cex:commentExtensible>
+  <w16cex:commentExtensible w16cex:durableId="406C933D" w16cex:dateUtc="2023-09-23T22:20:00Z">
+    <w16cex:extLst>
+      <w16:ext w16:uri="{CE6994B0-6A32-4C9F-8C6B-6E91EDA988CE}">
+        <cr:reactions xmlns:cr="http://schemas.microsoft.com/office/comments/2020/reactions">
+          <cr:reaction reactionType="1">
+            <cr:reactionInfo dateUtc="2023-10-05T04:00:23Z">
+              <cr:user userId="6dabb0e97e0396ee" userProvider="Windows Live" userName="Jeremy Maniago"/>
+            </cr:reactionInfo>
+          </cr:reaction>
+        </cr:reactions>
+      </w16:ext>
+    </w16cex:extLst>
+  </w16cex:commentExtensible>
   <w16cex:commentExtensible w16cex:durableId="7A909300" w16cex:dateUtc="2023-09-23T22:21:00Z"/>
-  <w16cex:commentExtensible w16cex:durableId="7F6E228D" w16cex:dateUtc="2023-09-23T22:19:00Z"/>
   <w16cex:commentExtensible w16cex:durableId="0323A9A4" w16cex:dateUtc="2023-09-23T22:20:00Z"/>
 </w16cex:commentsExtensible>
 </file>
@@ -3302,7 +3532,6 @@
   <w16cid:commentId w16cid:paraId="7A3579B3" w16cid:durableId="346B9DAC"/>
   <w16cid:commentId w16cid:paraId="71B5093B" w16cid:durableId="406C933D"/>
   <w16cid:commentId w16cid:paraId="7123A36F" w16cid:durableId="7A909300"/>
-  <w16cid:commentId w16cid:paraId="667B0651" w16cid:durableId="7F6E228D"/>
   <w16cid:commentId w16cid:paraId="344A77D4" w16cid:durableId="0323A9A4"/>
 </w16cid:commentsIds>
 </file>
@@ -4431,6 +4660,119 @@
     </w:lvl>
   </w:abstractNum>
   <w:abstractNum w:abstractNumId="8" w15:restartNumberingAfterBreak="0">
+    <w:nsid w:val="664A69DD"/>
+    <w:multiLevelType w:val="hybridMultilevel"/>
+    <w:tmpl w:val="001EE5DA"/>
+    <w:lvl w:ilvl="0" w:tplc="04090001">
+      <w:start w:val="1"/>
+      <w:numFmt w:val="bullet"/>
+      <w:lvlText w:val=""/>
+      <w:lvlJc w:val="left"/>
+      <w:pPr>
+        <w:ind w:left="720" w:hanging="360"/>
+      </w:pPr>
+      <w:rPr>
+        <w:rFonts w:ascii="Symbol" w:hAnsi="Symbol" w:hint="default"/>
+      </w:rPr>
+    </w:lvl>
+    <w:lvl w:ilvl="1" w:tplc="04090003" w:tentative="1">
+      <w:start w:val="1"/>
+      <w:numFmt w:val="bullet"/>
+      <w:lvlText w:val="o"/>
+      <w:lvlJc w:val="left"/>
+      <w:pPr>
+        <w:ind w:left="1440" w:hanging="360"/>
+      </w:pPr>
+      <w:rPr>
+        <w:rFonts w:ascii="Courier New" w:hAnsi="Courier New" w:cs="Courier New" w:hint="default"/>
+      </w:rPr>
+    </w:lvl>
+    <w:lvl w:ilvl="2" w:tplc="04090005" w:tentative="1">
+      <w:start w:val="1"/>
+      <w:numFmt w:val="bullet"/>
+      <w:lvlText w:val=""/>
+      <w:lvlJc w:val="left"/>
+      <w:pPr>
+        <w:ind w:left="2160" w:hanging="360"/>
+      </w:pPr>
+      <w:rPr>
+        <w:rFonts w:ascii="Wingdings" w:hAnsi="Wingdings" w:hint="default"/>
+      </w:rPr>
+    </w:lvl>
+    <w:lvl w:ilvl="3" w:tplc="04090001" w:tentative="1">
+      <w:start w:val="1"/>
+      <w:numFmt w:val="bullet"/>
+      <w:lvlText w:val=""/>
+      <w:lvlJc w:val="left"/>
+      <w:pPr>
+        <w:ind w:left="2880" w:hanging="360"/>
+      </w:pPr>
+      <w:rPr>
+        <w:rFonts w:ascii="Symbol" w:hAnsi="Symbol" w:hint="default"/>
+      </w:rPr>
+    </w:lvl>
+    <w:lvl w:ilvl="4" w:tplc="04090003" w:tentative="1">
+      <w:start w:val="1"/>
+      <w:numFmt w:val="bullet"/>
+      <w:lvlText w:val="o"/>
+      <w:lvlJc w:val="left"/>
+      <w:pPr>
+        <w:ind w:left="3600" w:hanging="360"/>
+      </w:pPr>
+      <w:rPr>
+        <w:rFonts w:ascii="Courier New" w:hAnsi="Courier New" w:cs="Courier New" w:hint="default"/>
+      </w:rPr>
+    </w:lvl>
+    <w:lvl w:ilvl="5" w:tplc="04090005" w:tentative="1">
+      <w:start w:val="1"/>
+      <w:numFmt w:val="bullet"/>
+      <w:lvlText w:val=""/>
+      <w:lvlJc w:val="left"/>
+      <w:pPr>
+        <w:ind w:left="4320" w:hanging="360"/>
+      </w:pPr>
+      <w:rPr>
+        <w:rFonts w:ascii="Wingdings" w:hAnsi="Wingdings" w:hint="default"/>
+      </w:rPr>
+    </w:lvl>
+    <w:lvl w:ilvl="6" w:tplc="04090001" w:tentative="1">
+      <w:start w:val="1"/>
+      <w:numFmt w:val="bullet"/>
+      <w:lvlText w:val=""/>
+      <w:lvlJc w:val="left"/>
+      <w:pPr>
+        <w:ind w:left="5040" w:hanging="360"/>
+      </w:pPr>
+      <w:rPr>
+        <w:rFonts w:ascii="Symbol" w:hAnsi="Symbol" w:hint="default"/>
+      </w:rPr>
+    </w:lvl>
+    <w:lvl w:ilvl="7" w:tplc="04090003" w:tentative="1">
+      <w:start w:val="1"/>
+      <w:numFmt w:val="bullet"/>
+      <w:lvlText w:val="o"/>
+      <w:lvlJc w:val="left"/>
+      <w:pPr>
+        <w:ind w:left="5760" w:hanging="360"/>
+      </w:pPr>
+      <w:rPr>
+        <w:rFonts w:ascii="Courier New" w:hAnsi="Courier New" w:cs="Courier New" w:hint="default"/>
+      </w:rPr>
+    </w:lvl>
+    <w:lvl w:ilvl="8" w:tplc="04090005" w:tentative="1">
+      <w:start w:val="1"/>
+      <w:numFmt w:val="bullet"/>
+      <w:lvlText w:val=""/>
+      <w:lvlJc w:val="left"/>
+      <w:pPr>
+        <w:ind w:left="6480" w:hanging="360"/>
+      </w:pPr>
+      <w:rPr>
+        <w:rFonts w:ascii="Wingdings" w:hAnsi="Wingdings" w:hint="default"/>
+      </w:rPr>
+    </w:lvl>
+  </w:abstractNum>
+  <w:abstractNum w:abstractNumId="9" w15:restartNumberingAfterBreak="0">
     <w:nsid w:val="74733A31"/>
     <w:multiLevelType w:val="multilevel"/>
     <w:tmpl w:val="5E4615D4"/>
@@ -4579,7 +4921,7 @@
       </w:rPr>
     </w:lvl>
   </w:abstractNum>
-  <w:abstractNum w:abstractNumId="9" w15:restartNumberingAfterBreak="0">
+  <w:abstractNum w:abstractNumId="10" w15:restartNumberingAfterBreak="0">
     <w:nsid w:val="77874F02"/>
     <w:multiLevelType w:val="multilevel"/>
     <w:tmpl w:val="6B9A9242"/>
@@ -4728,7 +5070,7 @@
       </w:rPr>
     </w:lvl>
   </w:abstractNum>
-  <w:abstractNum w:abstractNumId="10" w15:restartNumberingAfterBreak="0">
+  <w:abstractNum w:abstractNumId="11" w15:restartNumberingAfterBreak="0">
     <w:nsid w:val="7873360A"/>
     <w:multiLevelType w:val="multilevel"/>
     <w:tmpl w:val="A9DAA330"/>
@@ -4877,7 +5219,7 @@
       </w:rPr>
     </w:lvl>
   </w:abstractNum>
-  <w:abstractNum w:abstractNumId="11" w15:restartNumberingAfterBreak="0">
+  <w:abstractNum w:abstractNumId="12" w15:restartNumberingAfterBreak="0">
     <w:nsid w:val="7A4172C7"/>
     <w:multiLevelType w:val="hybridMultilevel"/>
     <w:tmpl w:val="0F2C7826"/>
@@ -4994,7 +5336,7 @@
     <w:abstractNumId w:val="3"/>
   </w:num>
   <w:num w:numId="2" w16cid:durableId="68311671">
-    <w:abstractNumId w:val="9"/>
+    <w:abstractNumId w:val="10"/>
   </w:num>
   <w:num w:numId="3" w16cid:durableId="1133596009">
     <w:abstractNumId w:val="7"/>
@@ -5006,19 +5348,19 @@
     <w:abstractNumId w:val="6"/>
   </w:num>
   <w:num w:numId="6" w16cid:durableId="587346089">
-    <w:abstractNumId w:val="11"/>
+    <w:abstractNumId w:val="12"/>
   </w:num>
   <w:num w:numId="7" w16cid:durableId="118570378">
     <w:abstractNumId w:val="1"/>
   </w:num>
   <w:num w:numId="8" w16cid:durableId="199319914">
-    <w:abstractNumId w:val="8"/>
+    <w:abstractNumId w:val="9"/>
   </w:num>
   <w:num w:numId="9" w16cid:durableId="1368338482">
     <w:abstractNumId w:val="4"/>
   </w:num>
   <w:num w:numId="10" w16cid:durableId="144054379">
-    <w:abstractNumId w:val="10"/>
+    <w:abstractNumId w:val="11"/>
   </w:num>
   <w:num w:numId="11" w16cid:durableId="546650639">
     <w:abstractNumId w:val="1"/>
@@ -5190,6 +5532,9 @@
   </w:num>
   <w:num w:numId="13" w16cid:durableId="257912509">
     <w:abstractNumId w:val="5"/>
+  </w:num>
+  <w:num w:numId="14" w16cid:durableId="1900823058">
+    <w:abstractNumId w:val="8"/>
   </w:num>
 </w:numbering>
 </file>
@@ -6058,19 +6403,12 @@
 </file>
 
 <file path=customXml/item1.xml><?xml version="1.0" encoding="utf-8"?>
-<b:Sources xmlns:b="http://schemas.openxmlformats.org/officeDocument/2006/bibliography" xmlns="http://schemas.openxmlformats.org/officeDocument/2006/bibliography" SelectedStyle="\APASixthEditionOfficeOnline.xsl" StyleName="APA" Version="6"/>
+<p:properties xmlns:p="http://schemas.microsoft.com/office/2006/metadata/properties" xmlns:xsi="http://www.w3.org/2001/XMLSchema-instance" xmlns:pc="http://schemas.microsoft.com/office/infopath/2007/PartnerControls">
+  <documentManagement/>
+</p:properties>
 </file>
 
 <file path=customXml/item2.xml><?xml version="1.0" encoding="utf-8"?>
-<?mso-contentType ?>
-<FormTemplates xmlns="http://schemas.microsoft.com/sharepoint/v3/contenttype/forms">
-  <Display>DocumentLibraryForm</Display>
-  <Edit>DocumentLibraryForm</Edit>
-  <New>DocumentLibraryForm</New>
-</FormTemplates>
-</file>
-
-<file path=customXml/item3.xml><?xml version="1.0" encoding="utf-8"?>
 <ct:contentTypeSchema xmlns:ct="http://schemas.microsoft.com/office/2006/metadata/contentType" xmlns:ma="http://schemas.microsoft.com/office/2006/metadata/properties/metaAttributes" ct:_="" ma:_="" ma:contentTypeName="Document" ma:contentTypeID="0x010100EFBE6572CC1F704BACA930A05847CBEE" ma:contentTypeVersion="7" ma:contentTypeDescription="Create a new document." ma:contentTypeScope="" ma:versionID="af765f61370aaf1dade7fba15ab5033d">
   <xsd:schema xmlns:xsd="http://www.w3.org/2001/XMLSchema" xmlns:xs="http://www.w3.org/2001/XMLSchema" xmlns:p="http://schemas.microsoft.com/office/2006/metadata/properties" xmlns:ns3="91bb7543-5a79-4c28-9c8f-3e3ce0a73ca7" xmlns:ns4="daf18a47-7779-4220-b6bf-8a27b9e00709" targetNamespace="http://schemas.microsoft.com/office/2006/metadata/properties" ma:root="true" ma:fieldsID="abea4db8484141d44bd49b2104cd20aa" ns3:_="" ns4:_="">
     <xsd:import namespace="91bb7543-5a79-4c28-9c8f-3e3ce0a73ca7"/>
@@ -6255,29 +6593,29 @@
 </ct:contentTypeSchema>
 </file>
 
+<file path=customXml/item3.xml><?xml version="1.0" encoding="utf-8"?>
+<?mso-contentType ?>
+<FormTemplates xmlns="http://schemas.microsoft.com/sharepoint/v3/contenttype/forms">
+  <Display>DocumentLibraryForm</Display>
+  <Edit>DocumentLibraryForm</Edit>
+  <New>DocumentLibraryForm</New>
+</FormTemplates>
+</file>
+
 <file path=customXml/item4.xml><?xml version="1.0" encoding="utf-8"?>
-<p:properties xmlns:p="http://schemas.microsoft.com/office/2006/metadata/properties" xmlns:xsi="http://www.w3.org/2001/XMLSchema-instance" xmlns:pc="http://schemas.microsoft.com/office/infopath/2007/PartnerControls">
-  <documentManagement/>
-</p:properties>
+<b:Sources xmlns:b="http://schemas.openxmlformats.org/officeDocument/2006/bibliography" xmlns="http://schemas.openxmlformats.org/officeDocument/2006/bibliography" SelectedStyle="\APASixthEditionOfficeOnline.xsl" StyleName="APA" Version="6"/>
 </file>
 
 <file path=customXml/itemProps1.xml><?xml version="1.0" encoding="utf-8"?>
-<ds:datastoreItem xmlns:ds="http://schemas.openxmlformats.org/officeDocument/2006/customXml" ds:itemID="{6B4C798F-2236-4369-94C9-52A7572D84D5}">
+<ds:datastoreItem xmlns:ds="http://schemas.openxmlformats.org/officeDocument/2006/customXml" ds:itemID="{4683FDA3-B0D4-46E0-AFC6-EDC4359CD05A}">
   <ds:schemaRefs>
-    <ds:schemaRef ds:uri="http://schemas.openxmlformats.org/officeDocument/2006/bibliography"/>
+    <ds:schemaRef ds:uri="http://schemas.microsoft.com/office/2006/metadata/properties"/>
+    <ds:schemaRef ds:uri="http://schemas.microsoft.com/office/infopath/2007/PartnerControls"/>
   </ds:schemaRefs>
 </ds:datastoreItem>
 </file>
 
 <file path=customXml/itemProps2.xml><?xml version="1.0" encoding="utf-8"?>
-<ds:datastoreItem xmlns:ds="http://schemas.openxmlformats.org/officeDocument/2006/customXml" ds:itemID="{8A0FDBBF-7B20-4961-8DC8-19394652E411}">
-  <ds:schemaRefs>
-    <ds:schemaRef ds:uri="http://schemas.microsoft.com/sharepoint/v3/contenttype/forms"/>
-  </ds:schemaRefs>
-</ds:datastoreItem>
-</file>
-
-<file path=customXml/itemProps3.xml><?xml version="1.0" encoding="utf-8"?>
 <ds:datastoreItem xmlns:ds="http://schemas.openxmlformats.org/officeDocument/2006/customXml" ds:itemID="{F7508C3B-0B63-404F-8AE5-D7F6278FA436}">
   <ds:schemaRefs>
     <ds:schemaRef ds:uri="http://schemas.microsoft.com/office/2006/metadata/contentType"/>
@@ -6296,11 +6634,18 @@
 </ds:datastoreItem>
 </file>
 
+<file path=customXml/itemProps3.xml><?xml version="1.0" encoding="utf-8"?>
+<ds:datastoreItem xmlns:ds="http://schemas.openxmlformats.org/officeDocument/2006/customXml" ds:itemID="{8A0FDBBF-7B20-4961-8DC8-19394652E411}">
+  <ds:schemaRefs>
+    <ds:schemaRef ds:uri="http://schemas.microsoft.com/sharepoint/v3/contenttype/forms"/>
+  </ds:schemaRefs>
+</ds:datastoreItem>
+</file>
+
 <file path=customXml/itemProps4.xml><?xml version="1.0" encoding="utf-8"?>
-<ds:datastoreItem xmlns:ds="http://schemas.openxmlformats.org/officeDocument/2006/customXml" ds:itemID="{4683FDA3-B0D4-46E0-AFC6-EDC4359CD05A}">
+<ds:datastoreItem xmlns:ds="http://schemas.openxmlformats.org/officeDocument/2006/customXml" ds:itemID="{6B4C798F-2236-4369-94C9-52A7572D84D5}">
   <ds:schemaRefs>
-    <ds:schemaRef ds:uri="http://schemas.microsoft.com/office/2006/metadata/properties"/>
-    <ds:schemaRef ds:uri="http://schemas.microsoft.com/office/infopath/2007/PartnerControls"/>
+    <ds:schemaRef ds:uri="http://schemas.openxmlformats.org/officeDocument/2006/bibliography"/>
   </ds:schemaRefs>
 </ds:datastoreItem>
 </file>
</xml_diff>

<commit_message>
vault backup: 2023-10-07 23:17:11
</commit_message>
<xml_diff>
--- a/Resumes & Documents/Resume_JeremyManiago_Fall2023.docx
+++ b/Resumes & Documents/Resume_JeremyManiago_Fall2023.docx
@@ -423,16 +423,16 @@
         </w:rPr>
         <w:t xml:space="preserve">   Cumulative GPA: 3.7</w:t>
       </w:r>
-      <w:r>
-        <w:rPr>
-          <w:rFonts w:ascii="Arial" w:hAnsi="Arial" w:cs="Arial"/>
-          <w:color w:val="000000"/>
-          <w:sz w:val="20"/>
-          <w:szCs w:val="20"/>
-        </w:rPr>
-        <w:t>7</w:t>
-      </w:r>
       <w:commentRangeEnd w:id="0"/>
+      <w:r>
+        <w:rPr>
+          <w:rFonts w:ascii="Arial" w:hAnsi="Arial" w:cs="Arial"/>
+          <w:color w:val="000000"/>
+          <w:sz w:val="20"/>
+          <w:szCs w:val="20"/>
+        </w:rPr>
+        <w:t>9</w:t>
+      </w:r>
       <w:r>
         <w:rPr>
           <w:rStyle w:val="CommentReference"/>
@@ -658,7 +658,25 @@
           <w:sz w:val="20"/>
           <w:szCs w:val="20"/>
         </w:rPr>
-        <w:t>Calculus 3, Differential Equations</w:t>
+        <w:t>Calculus 3</w:t>
+      </w:r>
+      <w:r>
+        <w:rPr>
+          <w:rFonts w:ascii="Arial" w:hAnsi="Arial" w:cs="Arial"/>
+          <w:color w:val="000000"/>
+          <w:sz w:val="20"/>
+          <w:szCs w:val="20"/>
+        </w:rPr>
+        <w:t>/2</w:t>
+      </w:r>
+      <w:r>
+        <w:rPr>
+          <w:rFonts w:ascii="Arial" w:hAnsi="Arial" w:cs="Arial"/>
+          <w:color w:val="000000"/>
+          <w:sz w:val="20"/>
+          <w:szCs w:val="20"/>
+        </w:rPr>
+        <w:t>, Differential Equations</w:t>
       </w:r>
       <w:commentRangeEnd w:id="1"/>
       <w:r>
@@ -820,25 +838,23 @@
         </w:rPr>
         <w:t xml:space="preserve"> </w:t>
       </w:r>
-      <w:proofErr w:type="spellStart"/>
-      <w:r>
-        <w:rPr>
-          <w:rFonts w:ascii="Arial" w:hAnsi="Arial" w:cs="Arial"/>
-          <w:color w:val="000000"/>
-          <w:sz w:val="20"/>
-          <w:szCs w:val="20"/>
-        </w:rPr>
-        <w:t>Solidworks</w:t>
-      </w:r>
-      <w:proofErr w:type="spellEnd"/>
-      <w:r>
-        <w:rPr>
-          <w:rFonts w:ascii="Arial" w:hAnsi="Arial" w:cs="Arial"/>
-          <w:color w:val="000000"/>
-          <w:sz w:val="20"/>
-          <w:szCs w:val="20"/>
-        </w:rPr>
-        <w:t xml:space="preserve">, </w:t>
+      <w:r>
+        <w:rPr>
+          <w:rFonts w:ascii="Arial" w:hAnsi="Arial" w:cs="Arial"/>
+          <w:color w:val="000000"/>
+          <w:sz w:val="20"/>
+          <w:szCs w:val="20"/>
+        </w:rPr>
+        <w:t xml:space="preserve">Solidworks, </w:t>
+      </w:r>
+      <w:r>
+        <w:rPr>
+          <w:rFonts w:ascii="Arial" w:hAnsi="Arial" w:cs="Arial"/>
+          <w:color w:val="000000"/>
+          <w:sz w:val="20"/>
+          <w:szCs w:val="20"/>
+        </w:rPr>
+        <w:t xml:space="preserve">OnShape, </w:t>
       </w:r>
       <w:r>
         <w:rPr>
@@ -865,19 +881,8 @@
           <w:sz w:val="20"/>
           <w:szCs w:val="20"/>
         </w:rPr>
-        <w:t xml:space="preserve">, </w:t>
-      </w:r>
-      <w:proofErr w:type="spellStart"/>
-      <w:r>
-        <w:rPr>
-          <w:rFonts w:ascii="Arial" w:hAnsi="Arial" w:cs="Arial"/>
-          <w:color w:val="000000"/>
-          <w:sz w:val="20"/>
-          <w:szCs w:val="20"/>
-        </w:rPr>
-        <w:t>Jupyter</w:t>
-      </w:r>
-      <w:proofErr w:type="spellEnd"/>
+        <w:t>,</w:t>
+      </w:r>
       <w:r>
         <w:rPr>
           <w:rFonts w:ascii="Arial" w:hAnsi="Arial" w:cs="Arial"/>
@@ -887,36 +892,14 @@
         </w:rPr>
         <w:t xml:space="preserve"> </w:t>
       </w:r>
-      <w:proofErr w:type="spellStart"/>
-      <w:proofErr w:type="gramStart"/>
-      <w:r>
-        <w:rPr>
-          <w:rFonts w:ascii="Arial" w:hAnsi="Arial" w:cs="Arial"/>
-          <w:color w:val="000000"/>
-          <w:sz w:val="20"/>
-          <w:szCs w:val="20"/>
-        </w:rPr>
-        <w:t>Notebook,</w:t>
-      </w:r>
-      <w:r>
-        <w:rPr>
-          <w:rFonts w:ascii="Arial" w:hAnsi="Arial" w:cs="Arial"/>
-          <w:color w:val="000000"/>
-          <w:sz w:val="20"/>
-          <w:szCs w:val="20"/>
-        </w:rPr>
-        <w:t>Microsoft</w:t>
-      </w:r>
-      <w:proofErr w:type="spellEnd"/>
-      <w:proofErr w:type="gramEnd"/>
-      <w:r>
-        <w:rPr>
-          <w:rFonts w:ascii="Arial" w:hAnsi="Arial" w:cs="Arial"/>
-          <w:color w:val="000000"/>
-          <w:sz w:val="20"/>
-          <w:szCs w:val="20"/>
-        </w:rPr>
-        <w:t xml:space="preserve"> Office</w:t>
+      <w:r>
+        <w:rPr>
+          <w:rFonts w:ascii="Arial" w:hAnsi="Arial" w:cs="Arial"/>
+          <w:color w:val="000000"/>
+          <w:sz w:val="20"/>
+          <w:szCs w:val="20"/>
+        </w:rPr>
+        <w:t>Microsoft Office</w:t>
       </w:r>
     </w:p>
     <w:p>
@@ -1057,6 +1040,15 @@
           <w:szCs w:val="20"/>
         </w:rPr>
         <w:t>aterial testing, mechatronics sensors</w:t>
+      </w:r>
+      <w:r>
+        <w:rPr>
+          <w:rFonts w:ascii="Arial" w:hAnsi="Arial" w:cs="Arial"/>
+          <w:color w:val="000000"/>
+          <w:sz w:val="20"/>
+          <w:szCs w:val="20"/>
+        </w:rPr>
+        <w:t>., 3D printing</w:t>
       </w:r>
     </w:p>
     <w:p>
@@ -1350,19 +1342,17 @@
           <w:sz w:val="20"/>
           <w:szCs w:val="20"/>
         </w:rPr>
-        <w:t xml:space="preserve"> plane by conceptualizing and sketching initial </w:t>
-      </w:r>
-      <w:proofErr w:type="gramStart"/>
-      <w:r>
-        <w:rPr>
-          <w:rFonts w:ascii="Arial" w:hAnsi="Arial" w:cs="Arial"/>
-          <w:color w:val="000000"/>
-          <w:sz w:val="20"/>
-          <w:szCs w:val="20"/>
-        </w:rPr>
-        <w:t>designs</w:t>
-      </w:r>
-      <w:proofErr w:type="gramEnd"/>
+        <w:t xml:space="preserve"> plane </w:t>
+      </w:r>
+      <w:r>
+        <w:rPr>
+          <w:rFonts w:ascii="Arial" w:hAnsi="Arial" w:cs="Arial"/>
+          <w:color w:val="000000"/>
+          <w:sz w:val="20"/>
+          <w:szCs w:val="20"/>
+        </w:rPr>
+        <w:t>with team collaboration</w:t>
+      </w:r>
     </w:p>
     <w:p>
       <w:pPr>
@@ -1389,37 +1379,71 @@
           <w:sz w:val="20"/>
           <w:szCs w:val="20"/>
         </w:rPr>
-        <w:t>Collaborated with a team to identify areas of improvement</w:t>
-      </w:r>
-      <w:r>
-        <w:rPr>
-          <w:rFonts w:ascii="Arial" w:hAnsi="Arial" w:cs="Arial"/>
-          <w:color w:val="000000"/>
-          <w:sz w:val="20"/>
-          <w:szCs w:val="20"/>
-        </w:rPr>
-        <w:t xml:space="preserve">, </w:t>
-      </w:r>
-      <w:r>
-        <w:rPr>
-          <w:rFonts w:ascii="Arial" w:hAnsi="Arial" w:cs="Arial"/>
-          <w:color w:val="000000"/>
-          <w:sz w:val="20"/>
-          <w:szCs w:val="20"/>
-        </w:rPr>
-        <w:t xml:space="preserve">incorporating their feedback to refine the final </w:t>
-      </w:r>
-      <w:proofErr w:type="gramStart"/>
-      <w:r>
-        <w:rPr>
-          <w:rFonts w:ascii="Arial" w:hAnsi="Arial" w:cs="Arial"/>
-          <w:color w:val="000000"/>
-          <w:sz w:val="20"/>
-          <w:szCs w:val="20"/>
-        </w:rPr>
-        <w:t>product</w:t>
-      </w:r>
-      <w:proofErr w:type="gramEnd"/>
+        <w:t xml:space="preserve">Utilized computational fluid dynamics (CFD) to </w:t>
+      </w:r>
+      <w:r>
+        <w:rPr>
+          <w:rFonts w:ascii="Arial" w:hAnsi="Arial" w:cs="Arial"/>
+          <w:color w:val="000000"/>
+          <w:sz w:val="20"/>
+          <w:szCs w:val="20"/>
+        </w:rPr>
+        <w:t xml:space="preserve">evaluate pressure profiles </w:t>
+      </w:r>
+      <w:r>
+        <w:rPr>
+          <w:rFonts w:ascii="Arial" w:hAnsi="Arial" w:cs="Arial"/>
+          <w:color w:val="000000"/>
+          <w:sz w:val="20"/>
+          <w:szCs w:val="20"/>
+        </w:rPr>
+        <w:t xml:space="preserve">and </w:t>
+      </w:r>
+      <w:r>
+        <w:rPr>
+          <w:rFonts w:ascii="Arial" w:hAnsi="Arial" w:cs="Arial"/>
+          <w:color w:val="000000"/>
+          <w:sz w:val="20"/>
+          <w:szCs w:val="20"/>
+        </w:rPr>
+        <w:t xml:space="preserve">optimize </w:t>
+      </w:r>
+      <w:r>
+        <w:rPr>
+          <w:rFonts w:ascii="Arial" w:hAnsi="Arial" w:cs="Arial"/>
+          <w:color w:val="000000"/>
+          <w:sz w:val="20"/>
+          <w:szCs w:val="20"/>
+        </w:rPr>
+        <w:t xml:space="preserve">the </w:t>
+      </w:r>
+      <w:r>
+        <w:rPr>
+          <w:rFonts w:ascii="Arial" w:hAnsi="Arial" w:cs="Arial"/>
+          <w:color w:val="000000"/>
+          <w:sz w:val="20"/>
+          <w:szCs w:val="20"/>
+        </w:rPr>
+        <w:t xml:space="preserve">design for </w:t>
+      </w:r>
+      <w:r>
+        <w:rPr>
+          <w:rFonts w:ascii="Arial" w:hAnsi="Arial" w:cs="Arial"/>
+          <w:color w:val="000000"/>
+          <w:sz w:val="20"/>
+          <w:szCs w:val="20"/>
+        </w:rPr>
+        <w:t xml:space="preserve">less </w:t>
+      </w:r>
+      <w:r>
+        <w:rPr>
+          <w:rFonts w:ascii="Arial" w:hAnsi="Arial" w:cs="Arial"/>
+          <w:color w:val="000000"/>
+          <w:sz w:val="20"/>
+          <w:szCs w:val="20"/>
+        </w:rPr>
+        <w:t>induced drag</w:t>
+      </w:r>
     </w:p>
     <w:p>
       <w:pPr>
@@ -1446,19 +1470,26 @@
           <w:sz w:val="20"/>
           <w:szCs w:val="20"/>
         </w:rPr>
-        <w:t xml:space="preserve">Utilized computational fluid dynamics (CFD) to evaluate multiple landing gear options and determine the design with the least induced </w:t>
-      </w:r>
-      <w:proofErr w:type="gramStart"/>
-      <w:r>
-        <w:rPr>
-          <w:rFonts w:ascii="Arial" w:hAnsi="Arial" w:cs="Arial"/>
-          <w:color w:val="000000"/>
-          <w:sz w:val="20"/>
-          <w:szCs w:val="20"/>
-        </w:rPr>
-        <w:t>drag</w:t>
-      </w:r>
-      <w:proofErr w:type="gramEnd"/>
+        <w:t>Conducted basic finite-element analysis (FEA) on the</w:t>
+      </w:r>
+      <w:r>
+        <w:rPr>
+          <w:rFonts w:ascii="Arial" w:hAnsi="Arial" w:cs="Arial"/>
+          <w:color w:val="000000"/>
+          <w:sz w:val="20"/>
+          <w:szCs w:val="20"/>
+        </w:rPr>
+        <w:t xml:space="preserve"> landing gear</w:t>
+      </w:r>
+      <w:r>
+        <w:rPr>
+          <w:rFonts w:ascii="Arial" w:hAnsi="Arial" w:cs="Arial"/>
+          <w:color w:val="000000"/>
+          <w:sz w:val="20"/>
+          <w:szCs w:val="20"/>
+        </w:rPr>
+        <w:t xml:space="preserve"> strut to assess the impact resistance of Kevlar and Innegra fibers, and selected the appropriate material to withstand and absorb energy on impact</w:t>
+      </w:r>
     </w:p>
     <w:p>
       <w:pPr>
@@ -1485,39 +1516,17 @@
           <w:sz w:val="20"/>
           <w:szCs w:val="20"/>
         </w:rPr>
-        <w:t xml:space="preserve">Conducted basic finite-element analysis (FEA) on the strut to assess the impact resistance of Kevlar and </w:t>
-      </w:r>
-      <w:proofErr w:type="spellStart"/>
-      <w:r>
-        <w:rPr>
-          <w:rFonts w:ascii="Arial" w:hAnsi="Arial" w:cs="Arial"/>
-          <w:color w:val="000000"/>
-          <w:sz w:val="20"/>
-          <w:szCs w:val="20"/>
-        </w:rPr>
-        <w:t>Innegra</w:t>
-      </w:r>
-      <w:proofErr w:type="spellEnd"/>
-      <w:r>
-        <w:rPr>
-          <w:rFonts w:ascii="Arial" w:hAnsi="Arial" w:cs="Arial"/>
-          <w:color w:val="000000"/>
-          <w:sz w:val="20"/>
-          <w:szCs w:val="20"/>
-        </w:rPr>
-        <w:t xml:space="preserve"> fibers, and selected the appropriate material to withstand and absorb energy on </w:t>
-      </w:r>
-      <w:proofErr w:type="gramStart"/>
-      <w:r>
-        <w:rPr>
-          <w:rFonts w:ascii="Arial" w:hAnsi="Arial" w:cs="Arial"/>
-          <w:color w:val="000000"/>
-          <w:sz w:val="20"/>
-          <w:szCs w:val="20"/>
-        </w:rPr>
-        <w:t>impact</w:t>
-      </w:r>
-      <w:proofErr w:type="gramEnd"/>
+        <w:t xml:space="preserve">Manufactured the landing gear strut using carbon fiber, kevlar, and innegra composites. Utilized wet-layup method for applying epoxy &amp; resin and vacuum-bagging for </w:t>
+      </w:r>
+      <w:r>
+        <w:rPr>
+          <w:rFonts w:ascii="Arial" w:hAnsi="Arial" w:cs="Arial"/>
+          <w:color w:val="000000"/>
+          <w:sz w:val="20"/>
+          <w:szCs w:val="20"/>
+        </w:rPr>
+        <w:t>surface finishing</w:t>
+      </w:r>
     </w:p>
     <w:p>
       <w:pPr>
@@ -1801,19 +1810,8 @@
           <w:sz w:val="20"/>
           <w:szCs w:val="20"/>
         </w:rPr>
-        <w:t xml:space="preserve">researching suppliers for items and tools needed to fully assemble the Baja </w:t>
-      </w:r>
-      <w:proofErr w:type="gramStart"/>
-      <w:r>
-        <w:rPr>
-          <w:rFonts w:ascii="Arial" w:hAnsi="Arial" w:cs="Arial"/>
-          <w:color w:val="000000"/>
-          <w:sz w:val="20"/>
-          <w:szCs w:val="20"/>
-        </w:rPr>
-        <w:t>vehicle</w:t>
-      </w:r>
-      <w:proofErr w:type="gramEnd"/>
+        <w:t>researching suppliers for items and tools needed to fully assemble the Baja vehicle</w:t>
+      </w:r>
     </w:p>
     <w:p>
       <w:pPr>
@@ -1840,19 +1838,8 @@
           <w:sz w:val="20"/>
           <w:szCs w:val="20"/>
         </w:rPr>
-        <w:t xml:space="preserve">Participated in the manufacturing process of additional vehicle components, working collaboratively with a team to ensure timely and accurate </w:t>
-      </w:r>
-      <w:proofErr w:type="gramStart"/>
-      <w:r>
-        <w:rPr>
-          <w:rFonts w:ascii="Arial" w:hAnsi="Arial" w:cs="Arial"/>
-          <w:color w:val="000000"/>
-          <w:sz w:val="20"/>
-          <w:szCs w:val="20"/>
-        </w:rPr>
-        <w:t>production</w:t>
-      </w:r>
-      <w:proofErr w:type="gramEnd"/>
+        <w:t>Participated in the manufacturing process of additional vehicle components, working collaboratively with a team to ensure timely and accurate production</w:t>
+      </w:r>
     </w:p>
     <w:p>
       <w:pPr>
@@ -2033,19 +2020,8 @@
           <w:sz w:val="20"/>
           <w:szCs w:val="20"/>
         </w:rPr>
-        <w:t xml:space="preserve">Coordinated and collaborated with a team to sketch and re-design a hand-sized portable </w:t>
-      </w:r>
-      <w:proofErr w:type="gramStart"/>
-      <w:r>
-        <w:rPr>
-          <w:rFonts w:ascii="Arial" w:hAnsi="Arial" w:cs="Arial"/>
-          <w:color w:val="000000"/>
-          <w:sz w:val="20"/>
-          <w:szCs w:val="20"/>
-        </w:rPr>
-        <w:t>fan</w:t>
-      </w:r>
-      <w:proofErr w:type="gramEnd"/>
+        <w:t>Coordinated and collaborated with a team to sketch and re-design a hand-sized portable fan</w:t>
+      </w:r>
     </w:p>
     <w:p>
       <w:pPr>
@@ -2072,78 +2048,28 @@
           <w:sz w:val="20"/>
           <w:szCs w:val="20"/>
         </w:rPr>
-        <w:t xml:space="preserve">Demonstrated 2-D sketching skills and scaled </w:t>
-      </w:r>
-      <w:proofErr w:type="gramStart"/>
-      <w:r>
-        <w:rPr>
-          <w:rFonts w:ascii="Arial" w:hAnsi="Arial" w:cs="Arial"/>
-          <w:color w:val="000000"/>
-          <w:sz w:val="20"/>
-          <w:szCs w:val="20"/>
-        </w:rPr>
-        <w:t>dimensioning</w:t>
-      </w:r>
-      <w:proofErr w:type="gramEnd"/>
-    </w:p>
-    <w:p>
-      <w:pPr>
-        <w:pStyle w:val="NormalWeb"/>
-        <w:numPr>
-          <w:ilvl w:val="0"/>
-          <w:numId w:val="9"/>
-        </w:numPr>
-        <w:spacing w:before="0" w:beforeAutospacing="0" w:after="0" w:afterAutospacing="0"/>
-        <w:textAlignment w:val="baseline"/>
-        <w:rPr>
-          <w:rFonts w:ascii="Arial" w:hAnsi="Arial" w:cs="Arial"/>
-          <w:b/>
-          <w:bCs/>
-          <w:color w:val="000000"/>
-          <w:sz w:val="20"/>
-          <w:szCs w:val="20"/>
-        </w:rPr>
-      </w:pPr>
-      <w:r>
-        <w:rPr>
-          <w:rFonts w:ascii="Arial" w:hAnsi="Arial" w:cs="Arial"/>
-          <w:color w:val="000000"/>
-          <w:sz w:val="20"/>
-          <w:szCs w:val="20"/>
-        </w:rPr>
-        <w:t xml:space="preserve">Utilized </w:t>
-      </w:r>
-      <w:proofErr w:type="spellStart"/>
-      <w:r>
-        <w:rPr>
-          <w:rFonts w:ascii="Arial" w:hAnsi="Arial" w:cs="Arial"/>
-          <w:color w:val="000000"/>
-          <w:sz w:val="20"/>
-          <w:szCs w:val="20"/>
-        </w:rPr>
-        <w:t>Solidworks</w:t>
-      </w:r>
-      <w:proofErr w:type="spellEnd"/>
-      <w:r>
-        <w:rPr>
-          <w:rFonts w:ascii="Arial" w:hAnsi="Arial" w:cs="Arial"/>
-          <w:color w:val="000000"/>
-          <w:sz w:val="20"/>
-          <w:szCs w:val="20"/>
-        </w:rPr>
-        <w:t xml:space="preserve"> software to create 3-D models of the fan based on various 2-D </w:t>
-      </w:r>
-      <w:proofErr w:type="gramStart"/>
-      <w:r>
-        <w:rPr>
-          <w:rFonts w:ascii="Arial" w:hAnsi="Arial" w:cs="Arial"/>
-          <w:color w:val="000000"/>
-          <w:sz w:val="20"/>
-          <w:szCs w:val="20"/>
-        </w:rPr>
-        <w:t>sketches</w:t>
-      </w:r>
-      <w:proofErr w:type="gramEnd"/>
+        <w:t>Demonstrated 2-D sketching skills and scaled dimensioning</w:t>
+      </w:r>
+      <w:r>
+        <w:rPr>
+          <w:rFonts w:ascii="Arial" w:hAnsi="Arial" w:cs="Arial"/>
+          <w:b/>
+          <w:bCs/>
+          <w:color w:val="000000"/>
+          <w:sz w:val="20"/>
+          <w:szCs w:val="20"/>
+        </w:rPr>
+        <w:t xml:space="preserve">. </w:t>
+      </w:r>
+      <w:r>
+        <w:rPr>
+          <w:rFonts w:ascii="Arial" w:hAnsi="Arial" w:cs="Arial"/>
+          <w:color w:val="000000"/>
+          <w:sz w:val="20"/>
+          <w:szCs w:val="20"/>
+        </w:rPr>
+        <w:t xml:space="preserve">Utilized Solidworks software to create 3-D models of the fan </w:t>
+      </w:r>
     </w:p>
     <w:p>
       <w:pPr>
@@ -2170,27 +2096,7 @@
           <w:sz w:val="20"/>
           <w:szCs w:val="20"/>
         </w:rPr>
-        <w:t xml:space="preserve">Examined the fan’s internal assembly via deconstruction and identified areas of </w:t>
-      </w:r>
-      <w:proofErr w:type="gramStart"/>
-      <w:r>
-        <w:rPr>
-          <w:rFonts w:ascii="Arial" w:hAnsi="Arial" w:cs="Arial"/>
-          <w:color w:val="000000"/>
-          <w:sz w:val="20"/>
-          <w:szCs w:val="20"/>
-        </w:rPr>
-        <w:t>improvement</w:t>
-      </w:r>
-      <w:proofErr w:type="gramEnd"/>
-      <w:r>
-        <w:rPr>
-          <w:rFonts w:ascii="Arial" w:hAnsi="Arial" w:cs="Arial"/>
-          <w:color w:val="000000"/>
-          <w:sz w:val="20"/>
-          <w:szCs w:val="20"/>
-        </w:rPr>
-        <w:t xml:space="preserve"> </w:t>
+        <w:t xml:space="preserve">Examined the fan’s internal assembly via deconstruction and identified areas of improvement </w:t>
       </w:r>
     </w:p>
     <w:p>
@@ -2242,29 +2148,7 @@
           <w:sz w:val="20"/>
           <w:szCs w:val="20"/>
         </w:rPr>
-        <w:t>AIAA, City College</w:t>
-      </w:r>
-      <w:r>
-        <w:rPr>
-          <w:rFonts w:ascii="Arial" w:hAnsi="Arial" w:cs="Arial"/>
-          <w:b/>
-          <w:bCs/>
-          <w:color w:val="000000"/>
-          <w:sz w:val="20"/>
-          <w:szCs w:val="20"/>
-        </w:rPr>
-        <w:t>, N</w:t>
-      </w:r>
-      <w:r>
-        <w:rPr>
-          <w:rFonts w:ascii="Arial" w:hAnsi="Arial" w:cs="Arial"/>
-          <w:b/>
-          <w:bCs/>
-          <w:color w:val="000000"/>
-          <w:sz w:val="20"/>
-          <w:szCs w:val="20"/>
-        </w:rPr>
-        <w:t>Y</w:t>
+        <w:t>AIAA, City College, NY</w:t>
       </w:r>
       <w:r>
         <w:rPr>
@@ -2471,214 +2355,34 @@
           <w:sz w:val="20"/>
           <w:szCs w:val="20"/>
         </w:rPr>
-        <w:t>C</w:t>
-      </w:r>
-    </w:p>
-    <w:p>
-      <w:pPr>
-        <w:pStyle w:val="NormalWeb"/>
-        <w:spacing w:before="0" w:beforeAutospacing="0" w:after="0" w:afterAutospacing="0"/>
-        <w:rPr>
-          <w:rFonts w:ascii="Arial" w:hAnsi="Arial" w:cs="Arial"/>
-          <w:b/>
-          <w:bCs/>
-          <w:color w:val="000000"/>
-          <w:sz w:val="20"/>
-          <w:szCs w:val="20"/>
-        </w:rPr>
-      </w:pPr>
-    </w:p>
-    <w:p>
-      <w:pPr>
-        <w:pStyle w:val="NormalWeb"/>
-        <w:spacing w:before="0" w:beforeAutospacing="0" w:after="0" w:afterAutospacing="0"/>
-        <w:rPr>
-          <w:rFonts w:ascii="Arial" w:hAnsi="Arial" w:cs="Arial"/>
-          <w:b/>
-          <w:bCs/>
-          <w:color w:val="000000"/>
-          <w:sz w:val="20"/>
-          <w:szCs w:val="20"/>
-        </w:rPr>
-      </w:pPr>
-    </w:p>
-    <w:p>
-      <w:pPr>
-        <w:pStyle w:val="NormalWeb"/>
-        <w:spacing w:before="0" w:beforeAutospacing="0" w:after="0" w:afterAutospacing="0"/>
-        <w:rPr>
-          <w:rFonts w:ascii="Arial" w:hAnsi="Arial" w:cs="Arial"/>
-          <w:sz w:val="20"/>
-          <w:szCs w:val="20"/>
-        </w:rPr>
-      </w:pPr>
-      <w:r>
-        <w:rPr>
-          <w:rFonts w:ascii="Arial" w:hAnsi="Arial" w:cs="Arial"/>
-          <w:b/>
-          <w:bCs/>
-          <w:color w:val="000000"/>
-          <w:sz w:val="20"/>
-          <w:szCs w:val="20"/>
-        </w:rPr>
-        <w:t>DOE SULI Intern</w:t>
-      </w:r>
-      <w:r>
-        <w:rPr>
-          <w:rFonts w:ascii="Arial" w:hAnsi="Arial" w:cs="Arial"/>
-          <w:b/>
-          <w:bCs/>
-          <w:color w:val="000000"/>
-          <w:sz w:val="20"/>
-          <w:szCs w:val="20"/>
-        </w:rPr>
-        <w:t>,</w:t>
-      </w:r>
-      <w:r>
-        <w:rPr>
-          <w:rFonts w:ascii="Arial" w:hAnsi="Arial" w:cs="Arial"/>
-          <w:b/>
-          <w:bCs/>
-          <w:color w:val="000000"/>
-          <w:sz w:val="20"/>
-          <w:szCs w:val="20"/>
-        </w:rPr>
-        <w:t xml:space="preserve"> Princeton Plasma Physics Laboratory, NJ</w:t>
-      </w:r>
-      <w:r>
-        <w:rPr>
-          <w:rFonts w:ascii="Arial" w:hAnsi="Arial" w:cs="Arial"/>
-          <w:b/>
-          <w:bCs/>
-          <w:color w:val="000000"/>
-          <w:sz w:val="20"/>
-          <w:szCs w:val="20"/>
-        </w:rPr>
-        <w:t xml:space="preserve">              </w:t>
-      </w:r>
-      <w:r>
-        <w:rPr>
-          <w:rStyle w:val="apple-tab-span"/>
-          <w:rFonts w:ascii="Arial" w:hAnsi="Arial" w:cs="Arial"/>
-          <w:b/>
-          <w:bCs/>
-          <w:color w:val="000000"/>
-          <w:sz w:val="20"/>
-          <w:szCs w:val="20"/>
-        </w:rPr>
-        <w:tab/>
-      </w:r>
-      <w:r>
-        <w:rPr>
-          <w:rStyle w:val="apple-tab-span"/>
-          <w:rFonts w:ascii="Arial" w:hAnsi="Arial" w:cs="Arial"/>
-          <w:b/>
-          <w:bCs/>
-          <w:color w:val="000000"/>
-          <w:sz w:val="20"/>
-          <w:szCs w:val="20"/>
-        </w:rPr>
-        <w:tab/>
-      </w:r>
-      <w:r>
-        <w:rPr>
-          <w:rFonts w:ascii="Arial" w:hAnsi="Arial" w:cs="Arial"/>
-          <w:b/>
-          <w:bCs/>
-          <w:color w:val="000000"/>
-          <w:sz w:val="20"/>
-          <w:szCs w:val="20"/>
-        </w:rPr>
-        <w:t xml:space="preserve">    </w:t>
-      </w:r>
-      <w:r>
-        <w:rPr>
-          <w:rFonts w:ascii="Arial" w:hAnsi="Arial" w:cs="Arial"/>
-          <w:b/>
-          <w:bCs/>
-          <w:color w:val="000000"/>
-          <w:sz w:val="20"/>
-          <w:szCs w:val="20"/>
-        </w:rPr>
-        <w:tab/>
-        <w:t xml:space="preserve">                 </w:t>
-      </w:r>
-      <w:r>
-        <w:rPr>
-          <w:rFonts w:ascii="Arial" w:hAnsi="Arial" w:cs="Arial"/>
-          <w:b/>
-          <w:bCs/>
-          <w:color w:val="000000"/>
-          <w:sz w:val="20"/>
-          <w:szCs w:val="20"/>
-        </w:rPr>
-        <w:t>Jun</w:t>
-      </w:r>
-      <w:r>
-        <w:rPr>
-          <w:rFonts w:ascii="Arial" w:hAnsi="Arial" w:cs="Arial"/>
-          <w:b/>
-          <w:bCs/>
-          <w:color w:val="000000"/>
-          <w:sz w:val="20"/>
-          <w:szCs w:val="20"/>
-        </w:rPr>
-        <w:t xml:space="preserve"> 20</w:t>
-      </w:r>
-      <w:r>
-        <w:rPr>
-          <w:rFonts w:ascii="Arial" w:hAnsi="Arial" w:cs="Arial"/>
-          <w:b/>
-          <w:bCs/>
-          <w:color w:val="000000"/>
-          <w:sz w:val="20"/>
-          <w:szCs w:val="20"/>
-        </w:rPr>
-        <w:t>23</w:t>
-      </w:r>
-      <w:r>
-        <w:rPr>
-          <w:rFonts w:ascii="Arial" w:hAnsi="Arial" w:cs="Arial"/>
-          <w:b/>
-          <w:bCs/>
-          <w:color w:val="000000"/>
-          <w:sz w:val="20"/>
-          <w:szCs w:val="20"/>
-        </w:rPr>
-        <w:t xml:space="preserve"> - </w:t>
-      </w:r>
-      <w:r>
-        <w:rPr>
-          <w:rFonts w:ascii="Arial" w:hAnsi="Arial" w:cs="Arial"/>
-          <w:b/>
-          <w:bCs/>
-          <w:color w:val="000000"/>
-          <w:sz w:val="20"/>
-          <w:szCs w:val="20"/>
-        </w:rPr>
-        <w:t>Aug</w:t>
-      </w:r>
-      <w:r>
-        <w:rPr>
-          <w:rFonts w:ascii="Arial" w:hAnsi="Arial" w:cs="Arial"/>
-          <w:b/>
-          <w:bCs/>
-          <w:color w:val="000000"/>
-          <w:sz w:val="20"/>
-          <w:szCs w:val="20"/>
-        </w:rPr>
-        <w:t xml:space="preserve"> 202</w:t>
-      </w:r>
-      <w:r>
-        <w:rPr>
-          <w:rFonts w:ascii="Arial" w:hAnsi="Arial" w:cs="Arial"/>
-          <w:b/>
-          <w:bCs/>
-          <w:color w:val="000000"/>
-          <w:sz w:val="20"/>
-          <w:szCs w:val="20"/>
-        </w:rPr>
-        <w:t>3</w:t>
+        <w:t xml:space="preserve">Directed our AIAA Aircraft Design Division team by splitting aircraft design into subsections of aerodynamics, structures, and payloads design while assigning research tasks </w:t>
+      </w:r>
+      <w:r>
+        <w:rPr>
+          <w:rFonts w:ascii="Arial" w:hAnsi="Arial" w:cs="Arial"/>
+          <w:color w:val="000000"/>
+          <w:sz w:val="20"/>
+          <w:szCs w:val="20"/>
+        </w:rPr>
+        <w:t xml:space="preserve">accordingly </w:t>
+      </w:r>
+      <w:r>
+        <w:rPr>
+          <w:rFonts w:ascii="Arial" w:hAnsi="Arial" w:cs="Arial"/>
+          <w:color w:val="000000"/>
+          <w:sz w:val="20"/>
+          <w:szCs w:val="20"/>
+        </w:rPr>
+        <w:t>to improve design</w:t>
+      </w:r>
+      <w:r>
+        <w:rPr>
+          <w:rFonts w:ascii="Arial" w:hAnsi="Arial" w:cs="Arial"/>
+          <w:color w:val="000000"/>
+          <w:sz w:val="20"/>
+          <w:szCs w:val="20"/>
+        </w:rPr>
+        <w:t xml:space="preserve"> habits</w:t>
       </w:r>
     </w:p>
     <w:p>
@@ -2697,6 +2401,357 @@
           <w:szCs w:val="20"/>
         </w:rPr>
       </w:pPr>
+      <w:r>
+        <w:rPr>
+          <w:rFonts w:ascii="Arial" w:hAnsi="Arial" w:cs="Arial"/>
+          <w:color w:val="000000"/>
+          <w:sz w:val="20"/>
+          <w:szCs w:val="20"/>
+        </w:rPr>
+        <w:t>Trained new AIAA members by exposing 3D CAD modelling software such as Solidworks &amp; OnShape and by holding workshops in CAD and CFD</w:t>
+      </w:r>
+    </w:p>
+    <w:p>
+      <w:pPr>
+        <w:pStyle w:val="NormalWeb"/>
+        <w:spacing w:before="0" w:beforeAutospacing="0" w:after="0" w:afterAutospacing="0"/>
+        <w:rPr>
+          <w:rFonts w:ascii="Arial" w:hAnsi="Arial" w:cs="Arial"/>
+          <w:b/>
+          <w:bCs/>
+          <w:color w:val="000000"/>
+          <w:sz w:val="20"/>
+          <w:szCs w:val="20"/>
+        </w:rPr>
+      </w:pPr>
+    </w:p>
+    <w:p>
+      <w:pPr>
+        <w:pStyle w:val="NormalWeb"/>
+        <w:spacing w:before="0" w:beforeAutospacing="0" w:after="0" w:afterAutospacing="0"/>
+        <w:rPr>
+          <w:rFonts w:ascii="Arial" w:hAnsi="Arial" w:cs="Arial"/>
+          <w:sz w:val="20"/>
+          <w:szCs w:val="20"/>
+        </w:rPr>
+      </w:pPr>
+      <w:r>
+        <w:rPr>
+          <w:rFonts w:ascii="Arial" w:hAnsi="Arial" w:cs="Arial"/>
+          <w:b/>
+          <w:bCs/>
+          <w:color w:val="000000"/>
+          <w:sz w:val="20"/>
+          <w:szCs w:val="20"/>
+        </w:rPr>
+        <w:t>DOE SULI Intern</w:t>
+      </w:r>
+      <w:r>
+        <w:rPr>
+          <w:rFonts w:ascii="Arial" w:hAnsi="Arial" w:cs="Arial"/>
+          <w:b/>
+          <w:bCs/>
+          <w:color w:val="000000"/>
+          <w:sz w:val="20"/>
+          <w:szCs w:val="20"/>
+        </w:rPr>
+        <w:t>,</w:t>
+      </w:r>
+      <w:r>
+        <w:rPr>
+          <w:rFonts w:ascii="Arial" w:hAnsi="Arial" w:cs="Arial"/>
+          <w:b/>
+          <w:bCs/>
+          <w:color w:val="000000"/>
+          <w:sz w:val="20"/>
+          <w:szCs w:val="20"/>
+        </w:rPr>
+        <w:t xml:space="preserve"> Princeton Plasma Physics Laboratory, NJ</w:t>
+      </w:r>
+      <w:r>
+        <w:rPr>
+          <w:rFonts w:ascii="Arial" w:hAnsi="Arial" w:cs="Arial"/>
+          <w:b/>
+          <w:bCs/>
+          <w:color w:val="000000"/>
+          <w:sz w:val="20"/>
+          <w:szCs w:val="20"/>
+        </w:rPr>
+        <w:t xml:space="preserve">              </w:t>
+      </w:r>
+      <w:r>
+        <w:rPr>
+          <w:rStyle w:val="apple-tab-span"/>
+          <w:rFonts w:ascii="Arial" w:hAnsi="Arial" w:cs="Arial"/>
+          <w:b/>
+          <w:bCs/>
+          <w:color w:val="000000"/>
+          <w:sz w:val="20"/>
+          <w:szCs w:val="20"/>
+        </w:rPr>
+        <w:tab/>
+      </w:r>
+      <w:r>
+        <w:rPr>
+          <w:rStyle w:val="apple-tab-span"/>
+          <w:rFonts w:ascii="Arial" w:hAnsi="Arial" w:cs="Arial"/>
+          <w:b/>
+          <w:bCs/>
+          <w:color w:val="000000"/>
+          <w:sz w:val="20"/>
+          <w:szCs w:val="20"/>
+        </w:rPr>
+        <w:tab/>
+      </w:r>
+      <w:r>
+        <w:rPr>
+          <w:rFonts w:ascii="Arial" w:hAnsi="Arial" w:cs="Arial"/>
+          <w:b/>
+          <w:bCs/>
+          <w:color w:val="000000"/>
+          <w:sz w:val="20"/>
+          <w:szCs w:val="20"/>
+        </w:rPr>
+        <w:t xml:space="preserve">    </w:t>
+      </w:r>
+      <w:r>
+        <w:rPr>
+          <w:rFonts w:ascii="Arial" w:hAnsi="Arial" w:cs="Arial"/>
+          <w:b/>
+          <w:bCs/>
+          <w:color w:val="000000"/>
+          <w:sz w:val="20"/>
+          <w:szCs w:val="20"/>
+        </w:rPr>
+        <w:tab/>
+        <w:t xml:space="preserve">                 </w:t>
+      </w:r>
+      <w:r>
+        <w:rPr>
+          <w:rFonts w:ascii="Arial" w:hAnsi="Arial" w:cs="Arial"/>
+          <w:b/>
+          <w:bCs/>
+          <w:color w:val="000000"/>
+          <w:sz w:val="20"/>
+          <w:szCs w:val="20"/>
+        </w:rPr>
+        <w:t>Jun</w:t>
+      </w:r>
+      <w:r>
+        <w:rPr>
+          <w:rFonts w:ascii="Arial" w:hAnsi="Arial" w:cs="Arial"/>
+          <w:b/>
+          <w:bCs/>
+          <w:color w:val="000000"/>
+          <w:sz w:val="20"/>
+          <w:szCs w:val="20"/>
+        </w:rPr>
+        <w:t xml:space="preserve"> 20</w:t>
+      </w:r>
+      <w:r>
+        <w:rPr>
+          <w:rFonts w:ascii="Arial" w:hAnsi="Arial" w:cs="Arial"/>
+          <w:b/>
+          <w:bCs/>
+          <w:color w:val="000000"/>
+          <w:sz w:val="20"/>
+          <w:szCs w:val="20"/>
+        </w:rPr>
+        <w:t>23</w:t>
+      </w:r>
+      <w:r>
+        <w:rPr>
+          <w:rFonts w:ascii="Arial" w:hAnsi="Arial" w:cs="Arial"/>
+          <w:b/>
+          <w:bCs/>
+          <w:color w:val="000000"/>
+          <w:sz w:val="20"/>
+          <w:szCs w:val="20"/>
+        </w:rPr>
+        <w:t xml:space="preserve"> - </w:t>
+      </w:r>
+      <w:r>
+        <w:rPr>
+          <w:rFonts w:ascii="Arial" w:hAnsi="Arial" w:cs="Arial"/>
+          <w:b/>
+          <w:bCs/>
+          <w:color w:val="000000"/>
+          <w:sz w:val="20"/>
+          <w:szCs w:val="20"/>
+        </w:rPr>
+        <w:t>Aug</w:t>
+      </w:r>
+      <w:r>
+        <w:rPr>
+          <w:rFonts w:ascii="Arial" w:hAnsi="Arial" w:cs="Arial"/>
+          <w:b/>
+          <w:bCs/>
+          <w:color w:val="000000"/>
+          <w:sz w:val="20"/>
+          <w:szCs w:val="20"/>
+        </w:rPr>
+        <w:t xml:space="preserve"> 202</w:t>
+      </w:r>
+      <w:r>
+        <w:rPr>
+          <w:rFonts w:ascii="Arial" w:hAnsi="Arial" w:cs="Arial"/>
+          <w:b/>
+          <w:bCs/>
+          <w:color w:val="000000"/>
+          <w:sz w:val="20"/>
+          <w:szCs w:val="20"/>
+        </w:rPr>
+        <w:t>3</w:t>
+      </w:r>
+    </w:p>
+    <w:p>
+      <w:pPr>
+        <w:pStyle w:val="NormalWeb"/>
+        <w:numPr>
+          <w:ilvl w:val="0"/>
+          <w:numId w:val="10"/>
+        </w:numPr>
+        <w:spacing w:before="0" w:beforeAutospacing="0" w:after="0" w:afterAutospacing="0"/>
+        <w:textAlignment w:val="baseline"/>
+        <w:rPr>
+          <w:rFonts w:ascii="Arial" w:hAnsi="Arial" w:cs="Arial"/>
+          <w:color w:val="000000"/>
+          <w:sz w:val="20"/>
+          <w:szCs w:val="20"/>
+        </w:rPr>
+      </w:pPr>
+      <w:r>
+        <w:rPr>
+          <w:rFonts w:ascii="Arial" w:hAnsi="Arial" w:cs="Arial"/>
+          <w:color w:val="000000"/>
+          <w:sz w:val="20"/>
+          <w:szCs w:val="20"/>
+        </w:rPr>
+        <w:t>Participated in a 2-week long introduction course in plasma physics and fusion energy</w:t>
+      </w:r>
+    </w:p>
+    <w:p>
+      <w:pPr>
+        <w:pStyle w:val="NormalWeb"/>
+        <w:numPr>
+          <w:ilvl w:val="0"/>
+          <w:numId w:val="10"/>
+        </w:numPr>
+        <w:spacing w:before="0" w:beforeAutospacing="0" w:after="0" w:afterAutospacing="0"/>
+        <w:textAlignment w:val="baseline"/>
+        <w:rPr>
+          <w:rFonts w:ascii="Arial" w:hAnsi="Arial" w:cs="Arial"/>
+          <w:color w:val="000000"/>
+          <w:sz w:val="20"/>
+          <w:szCs w:val="20"/>
+        </w:rPr>
+      </w:pPr>
+      <w:r>
+        <w:rPr>
+          <w:rFonts w:ascii="Arial" w:hAnsi="Arial" w:cs="Arial"/>
+          <w:color w:val="000000"/>
+          <w:sz w:val="20"/>
+          <w:szCs w:val="20"/>
+        </w:rPr>
+        <w:t xml:space="preserve">Researched novel x-ray </w:t>
+      </w:r>
+      <w:r>
+        <w:rPr>
+          <w:rFonts w:ascii="Arial" w:hAnsi="Arial" w:cs="Arial"/>
+          <w:color w:val="000000"/>
+          <w:sz w:val="20"/>
+          <w:szCs w:val="20"/>
+        </w:rPr>
+        <w:t xml:space="preserve">2D dual crystal </w:t>
+      </w:r>
+      <w:r>
+        <w:rPr>
+          <w:rFonts w:ascii="Arial" w:hAnsi="Arial" w:cs="Arial"/>
+          <w:color w:val="000000"/>
+          <w:sz w:val="20"/>
+          <w:szCs w:val="20"/>
+        </w:rPr>
+        <w:t>spectroscopy imaging</w:t>
+      </w:r>
+      <w:r>
+        <w:rPr>
+          <w:rFonts w:ascii="Arial" w:hAnsi="Arial" w:cs="Arial"/>
+          <w:color w:val="000000"/>
+          <w:sz w:val="20"/>
+          <w:szCs w:val="20"/>
+        </w:rPr>
+        <w:t xml:space="preserve"> system</w:t>
+      </w:r>
+      <w:r>
+        <w:rPr>
+          <w:rFonts w:ascii="Arial" w:hAnsi="Arial" w:cs="Arial"/>
+          <w:color w:val="000000"/>
+          <w:sz w:val="20"/>
+          <w:szCs w:val="20"/>
+        </w:rPr>
+        <w:t xml:space="preserve"> expected to outperform previous methods in imaging inertial confinement fusion (ICF) and high energy density (HED) plasmas</w:t>
+      </w:r>
+    </w:p>
+    <w:p>
+      <w:pPr>
+        <w:pStyle w:val="NormalWeb"/>
+        <w:numPr>
+          <w:ilvl w:val="0"/>
+          <w:numId w:val="10"/>
+        </w:numPr>
+        <w:spacing w:before="0" w:beforeAutospacing="0" w:after="0" w:afterAutospacing="0"/>
+        <w:textAlignment w:val="baseline"/>
+        <w:rPr>
+          <w:rFonts w:ascii="Arial" w:hAnsi="Arial" w:cs="Arial"/>
+          <w:color w:val="000000"/>
+          <w:sz w:val="20"/>
+          <w:szCs w:val="20"/>
+        </w:rPr>
+      </w:pPr>
+      <w:r>
+        <w:rPr>
+          <w:rFonts w:ascii="Arial" w:hAnsi="Arial" w:cs="Arial"/>
+          <w:color w:val="000000"/>
+          <w:sz w:val="20"/>
+          <w:szCs w:val="20"/>
+        </w:rPr>
+        <w:t xml:space="preserve">Developed a MATLAB code to calculate optimal crystal positions for the system and translate them into </w:t>
+      </w:r>
+      <w:r>
+        <w:rPr>
+          <w:rFonts w:ascii="Arial" w:hAnsi="Arial" w:cs="Arial"/>
+          <w:color w:val="000000"/>
+          <w:sz w:val="20"/>
+          <w:szCs w:val="20"/>
+        </w:rPr>
+        <w:t>a raytracing python package. Simulated up to 50 million photons using the python package</w:t>
+      </w:r>
+    </w:p>
+    <w:p>
+      <w:pPr>
+        <w:pStyle w:val="NormalWeb"/>
+        <w:numPr>
+          <w:ilvl w:val="0"/>
+          <w:numId w:val="10"/>
+        </w:numPr>
+        <w:spacing w:before="0" w:beforeAutospacing="0" w:after="0" w:afterAutospacing="0"/>
+        <w:textAlignment w:val="baseline"/>
+        <w:rPr>
+          <w:rFonts w:ascii="Arial" w:hAnsi="Arial" w:cs="Arial"/>
+          <w:color w:val="000000"/>
+          <w:sz w:val="20"/>
+          <w:szCs w:val="20"/>
+        </w:rPr>
+      </w:pPr>
+      <w:r>
+        <w:rPr>
+          <w:rFonts w:ascii="Arial" w:hAnsi="Arial" w:cs="Arial"/>
+          <w:color w:val="000000"/>
+          <w:sz w:val="20"/>
+          <w:szCs w:val="20"/>
+        </w:rPr>
+        <w:t>Analyzed detector image efficiency and obtained spatial resolutions as low as 3 microns</w:t>
+      </w:r>
     </w:p>
     <w:p>
       <w:pPr>
@@ -2823,49 +2878,7 @@
           <w:ilvl w:val="0"/>
           <w:numId w:val="13"/>
         </w:numPr>
-        <w:spacing w:before="0" w:beforeAutospacing="0" w:after="0" w:afterAutospacing="0"/>
-        <w:rPr>
-          <w:rFonts w:ascii="Arial" w:hAnsi="Arial" w:cs="Arial"/>
-          <w:sz w:val="20"/>
-          <w:szCs w:val="20"/>
-        </w:rPr>
-      </w:pPr>
-      <w:r>
-        <w:rPr>
-          <w:rFonts w:ascii="Arial" w:hAnsi="Arial" w:cs="Arial"/>
-          <w:color w:val="000000"/>
-          <w:sz w:val="20"/>
-          <w:szCs w:val="20"/>
-        </w:rPr>
-        <w:t xml:space="preserve">Conducted in-depth research on supercooled droplet testing, analyzing engineering </w:t>
-      </w:r>
-      <w:r>
-        <w:rPr>
-          <w:rFonts w:ascii="Arial" w:hAnsi="Arial" w:cs="Arial"/>
-          <w:color w:val="000000"/>
-          <w:sz w:val="20"/>
-          <w:szCs w:val="20"/>
-        </w:rPr>
-        <w:t xml:space="preserve">research </w:t>
-      </w:r>
-      <w:r>
-        <w:rPr>
-          <w:rFonts w:ascii="Arial" w:hAnsi="Arial" w:cs="Arial"/>
-          <w:color w:val="000000"/>
-          <w:sz w:val="20"/>
-          <w:szCs w:val="20"/>
-        </w:rPr>
-        <w:t>publications to gain a comprehensive understanding of the field.</w:t>
-      </w:r>
-    </w:p>
-    <w:p>
-      <w:pPr>
-        <w:pStyle w:val="NormalWeb"/>
-        <w:numPr>
-          <w:ilvl w:val="0"/>
-          <w:numId w:val="13"/>
-        </w:numPr>
-        <w:spacing w:after="0"/>
+        <w:spacing w:before="0" w:beforeAutospacing="0"/>
         <w:textAlignment w:val="baseline"/>
         <w:rPr>
           <w:rFonts w:ascii="Arial" w:hAnsi="Arial" w:cs="Arial"/>
@@ -2969,27 +2982,7 @@
           <w:sz w:val="20"/>
           <w:szCs w:val="20"/>
         </w:rPr>
-        <w:t xml:space="preserve">created a simple model in </w:t>
-      </w:r>
-      <w:proofErr w:type="spellStart"/>
-      <w:r>
-        <w:rPr>
-          <w:rFonts w:ascii="Arial" w:hAnsi="Arial" w:cs="Arial"/>
-          <w:color w:val="000000"/>
-          <w:sz w:val="20"/>
-          <w:szCs w:val="20"/>
-        </w:rPr>
-        <w:t>Solidworks</w:t>
-      </w:r>
-      <w:proofErr w:type="spellEnd"/>
-      <w:r>
-        <w:rPr>
-          <w:rFonts w:ascii="Arial" w:hAnsi="Arial" w:cs="Arial"/>
-          <w:color w:val="000000"/>
-          <w:sz w:val="20"/>
-          <w:szCs w:val="20"/>
-        </w:rPr>
-        <w:t xml:space="preserve"> to visualize and refine the design.</w:t>
+        <w:t>created a simple model in Solidworks to visualize and refine the design.</w:t>
       </w:r>
       <w:r>
         <w:rPr>
@@ -3097,6 +3090,7 @@
           <w:bCs/>
           <w:color w:val="000000"/>
         </w:rPr>
+        <w:lastRenderedPageBreak/>
         <w:t>AWARDS &amp; ACHIEVEMENTS </w:t>
       </w:r>
     </w:p>
@@ -3210,6 +3204,7 @@
         </w:rPr>
         <w:t xml:space="preserve"> </w:t>
       </w:r>
+      <w:commentRangeStart w:id="3"/>
       <w:r>
         <w:rPr>
           <w:rFonts w:ascii="Arial" w:hAnsi="Arial" w:cs="Arial"/>
@@ -3281,6 +3276,14 @@
           <w:shd w:val="clear" w:color="auto" w:fill="FFFFFF"/>
         </w:rPr>
         <w:t>2021</w:t>
+      </w:r>
+      <w:commentRangeEnd w:id="3"/>
+      <w:r>
+        <w:rPr>
+          <w:rStyle w:val="CommentReference"/>
+          <w:rFonts w:asciiTheme="minorHAnsi" w:eastAsiaTheme="minorHAnsi" w:hAnsiTheme="minorHAnsi" w:cstheme="minorBidi"/>
+        </w:rPr>
+        <w:commentReference w:id="3"/>
       </w:r>
     </w:p>
     <w:p>
@@ -3299,7 +3302,7 @@
           <w:szCs w:val="20"/>
         </w:rPr>
       </w:pPr>
-      <w:commentRangeStart w:id="3"/>
+      <w:commentRangeStart w:id="4"/>
       <w:r>
         <w:rPr>
           <w:rFonts w:ascii="Arial" w:hAnsi="Arial" w:cs="Arial"/>
@@ -3386,13 +3389,13 @@
         </w:rPr>
         <w:t>–</w:t>
       </w:r>
-      <w:commentRangeEnd w:id="3"/>
+      <w:commentRangeEnd w:id="4"/>
       <w:r>
         <w:rPr>
           <w:rStyle w:val="CommentReference"/>
           <w:rFonts w:asciiTheme="minorHAnsi" w:eastAsiaTheme="minorHAnsi" w:hAnsiTheme="minorHAnsi" w:cstheme="minorBidi"/>
         </w:rPr>
-        <w:commentReference w:id="3"/>
+        <w:commentReference w:id="4"/>
       </w:r>
       <w:r>
         <w:rPr>
@@ -3408,7 +3411,7 @@
     </w:p>
     <w:sectPr>
       <w:pgSz w:w="12240" w:h="15840"/>
-      <w:pgMar w:top="288" w:right="720" w:bottom="288" w:left="720" w:header="720" w:footer="720" w:gutter="0"/>
+      <w:pgMar w:top="288" w:right="432" w:bottom="288" w:left="432" w:header="720" w:footer="720" w:gutter="0"/>
       <w:cols w:space="720"/>
       <w:docGrid w:linePitch="360"/>
     </w:sectPr>
@@ -3466,7 +3469,23 @@
       </w:r>
     </w:p>
   </w:comment>
-  <w:comment w:id="3" w:author="Jeremy Maniago" w:date="2023-09-23T18:20:00Z" w:initials="JM">
+  <w:comment w:id="3" w:author="Jeremy Maniago" w:date="2023-10-07T23:12:00Z" w:initials="JM">
+    <w:p>
+      <w:pPr>
+        <w:pStyle w:val="CommentText"/>
+      </w:pPr>
+      <w:r>
+        <w:rPr>
+          <w:rStyle w:val="CommentReference"/>
+        </w:rPr>
+        <w:annotationRef/>
+      </w:r>
+      <w:r>
+        <w:t>Update?</w:t>
+      </w:r>
+    </w:p>
+  </w:comment>
+  <w:comment w:id="4" w:author="Jeremy Maniago" w:date="2023-09-23T18:20:00Z" w:initials="JM">
     <w:p>
       <w:pPr>
         <w:pStyle w:val="CommentText"/>
@@ -3487,9 +3506,10 @@
 
 <file path=word/commentsExtended.xml><?xml version="1.0" encoding="utf-8"?>
 <w15:commentsEx xmlns:wpc="http://schemas.microsoft.com/office/word/2010/wordprocessingCanvas" xmlns:cx="http://schemas.microsoft.com/office/drawing/2014/chartex" xmlns:cx1="http://schemas.microsoft.com/office/drawing/2015/9/8/chartex" xmlns:cx2="http://schemas.microsoft.com/office/drawing/2015/10/21/chartex" xmlns:cx3="http://schemas.microsoft.com/office/drawing/2016/5/9/chartex" xmlns:cx4="http://schemas.microsoft.com/office/drawing/2016/5/10/chartex" xmlns:cx5="http://schemas.microsoft.com/office/drawing/2016/5/11/chartex" xmlns:cx6="http://schemas.microsoft.com/office/drawing/2016/5/12/chartex" xmlns:cx7="http://schemas.microsoft.com/office/drawing/2016/5/13/chartex" xmlns:cx8="http://schemas.microsoft.com/office/drawing/2016/5/14/chartex" xmlns:mc="http://schemas.openxmlformats.org/markup-compatibility/2006" xmlns:aink="http://schemas.microsoft.com/office/drawing/2016/ink" xmlns:am3d="http://schemas.microsoft.com/office/drawing/2017/model3d" xmlns:o="urn:schemas-microsoft-com:office:office" xmlns:oel="http://schemas.microsoft.com/office/2019/extlst" xmlns:r="http://schemas.openxmlformats.org/officeDocument/2006/relationships" xmlns:m="http://schemas.openxmlformats.org/officeDocument/2006/math" xmlns:v="urn:schemas-microsoft-com:vml" xmlns:wp14="http://schemas.microsoft.com/office/word/2010/wordprocessingDrawing" xmlns:wp="http://schemas.openxmlformats.org/drawingml/2006/wordprocessingDrawing" xmlns:w10="urn:schemas-microsoft-com:office:word" xmlns:w="http://schemas.openxmlformats.org/wordprocessingml/2006/main" xmlns:w14="http://schemas.microsoft.com/office/word/2010/wordml" xmlns:w15="http://schemas.microsoft.com/office/word/2012/wordml" xmlns:w16cex="http://schemas.microsoft.com/office/word/2018/wordml/cex" xmlns:w16cid="http://schemas.microsoft.com/office/word/2016/wordml/cid" xmlns:w16="http://schemas.microsoft.com/office/word/2018/wordml" xmlns:w16sdtdh="http://schemas.microsoft.com/office/word/2020/wordml/sdtdatahash" xmlns:w16se="http://schemas.microsoft.com/office/word/2015/wordml/symex" xmlns:wpg="http://schemas.microsoft.com/office/word/2010/wordprocessingGroup" xmlns:wpi="http://schemas.microsoft.com/office/word/2010/wordprocessingInk" xmlns:wne="http://schemas.microsoft.com/office/word/2006/wordml" xmlns:wps="http://schemas.microsoft.com/office/word/2010/wordprocessingShape" mc:Ignorable="w14 w15 w16se w16cid w16 w16cex w16sdtdh wp14">
-  <w15:commentEx w15:paraId="7A3579B3" w15:done="0"/>
+  <w15:commentEx w15:paraId="7A3579B3" w15:done="1"/>
   <w15:commentEx w15:paraId="71B5093B" w15:done="1"/>
   <w15:commentEx w15:paraId="7123A36F" w15:done="0"/>
+  <w15:commentEx w15:paraId="02E26BE5" w15:done="0"/>
   <w15:commentEx w15:paraId="344A77D4" w15:done="0"/>
 </w15:commentsEx>
 </file>
@@ -3523,6 +3543,7 @@
     </w16cex:extLst>
   </w16cex:commentExtensible>
   <w16cex:commentExtensible w16cex:durableId="7A909300" w16cex:dateUtc="2023-09-23T22:21:00Z"/>
+  <w16cex:commentExtensible w16cex:durableId="4B013E1E" w16cex:dateUtc="2023-10-08T03:12:00Z"/>
   <w16cex:commentExtensible w16cex:durableId="0323A9A4" w16cex:dateUtc="2023-09-23T22:20:00Z"/>
 </w16cex:commentsExtensible>
 </file>
@@ -3532,6 +3553,7 @@
   <w16cid:commentId w16cid:paraId="7A3579B3" w16cid:durableId="346B9DAC"/>
   <w16cid:commentId w16cid:paraId="71B5093B" w16cid:durableId="406C933D"/>
   <w16cid:commentId w16cid:paraId="7123A36F" w16cid:durableId="7A909300"/>
+  <w16cid:commentId w16cid:paraId="02E26BE5" w16cid:durableId="4B013E1E"/>
   <w16cid:commentId w16cid:paraId="344A77D4" w16cid:durableId="0323A9A4"/>
 </w16cid:commentsIds>
 </file>
@@ -6403,12 +6425,6 @@
 </file>
 
 <file path=customXml/item1.xml><?xml version="1.0" encoding="utf-8"?>
-<p:properties xmlns:p="http://schemas.microsoft.com/office/2006/metadata/properties" xmlns:xsi="http://www.w3.org/2001/XMLSchema-instance" xmlns:pc="http://schemas.microsoft.com/office/infopath/2007/PartnerControls">
-  <documentManagement/>
-</p:properties>
-</file>
-
-<file path=customXml/item2.xml><?xml version="1.0" encoding="utf-8"?>
 <ct:contentTypeSchema xmlns:ct="http://schemas.microsoft.com/office/2006/metadata/contentType" xmlns:ma="http://schemas.microsoft.com/office/2006/metadata/properties/metaAttributes" ct:_="" ma:_="" ma:contentTypeName="Document" ma:contentTypeID="0x010100EFBE6572CC1F704BACA930A05847CBEE" ma:contentTypeVersion="7" ma:contentTypeDescription="Create a new document." ma:contentTypeScope="" ma:versionID="af765f61370aaf1dade7fba15ab5033d">
   <xsd:schema xmlns:xsd="http://www.w3.org/2001/XMLSchema" xmlns:xs="http://www.w3.org/2001/XMLSchema" xmlns:p="http://schemas.microsoft.com/office/2006/metadata/properties" xmlns:ns3="91bb7543-5a79-4c28-9c8f-3e3ce0a73ca7" xmlns:ns4="daf18a47-7779-4220-b6bf-8a27b9e00709" targetNamespace="http://schemas.microsoft.com/office/2006/metadata/properties" ma:root="true" ma:fieldsID="abea4db8484141d44bd49b2104cd20aa" ns3:_="" ns4:_="">
     <xsd:import namespace="91bb7543-5a79-4c28-9c8f-3e3ce0a73ca7"/>
@@ -6593,7 +6609,17 @@
 </ct:contentTypeSchema>
 </file>
 
+<file path=customXml/item2.xml><?xml version="1.0" encoding="utf-8"?>
+<p:properties xmlns:p="http://schemas.microsoft.com/office/2006/metadata/properties" xmlns:xsi="http://www.w3.org/2001/XMLSchema-instance" xmlns:pc="http://schemas.microsoft.com/office/infopath/2007/PartnerControls">
+  <documentManagement/>
+</p:properties>
+</file>
+
 <file path=customXml/item3.xml><?xml version="1.0" encoding="utf-8"?>
+<b:Sources xmlns:b="http://schemas.openxmlformats.org/officeDocument/2006/bibliography" xmlns="http://schemas.openxmlformats.org/officeDocument/2006/bibliography" SelectedStyle="\APASixthEditionOfficeOnline.xsl" StyleName="APA" Version="6"/>
+</file>
+
+<file path=customXml/item4.xml><?xml version="1.0" encoding="utf-8"?>
 <?mso-contentType ?>
 <FormTemplates xmlns="http://schemas.microsoft.com/sharepoint/v3/contenttype/forms">
   <Display>DocumentLibraryForm</Display>
@@ -6602,20 +6628,7 @@
 </FormTemplates>
 </file>
 
-<file path=customXml/item4.xml><?xml version="1.0" encoding="utf-8"?>
-<b:Sources xmlns:b="http://schemas.openxmlformats.org/officeDocument/2006/bibliography" xmlns="http://schemas.openxmlformats.org/officeDocument/2006/bibliography" SelectedStyle="\APASixthEditionOfficeOnline.xsl" StyleName="APA" Version="6"/>
-</file>
-
 <file path=customXml/itemProps1.xml><?xml version="1.0" encoding="utf-8"?>
-<ds:datastoreItem xmlns:ds="http://schemas.openxmlformats.org/officeDocument/2006/customXml" ds:itemID="{4683FDA3-B0D4-46E0-AFC6-EDC4359CD05A}">
-  <ds:schemaRefs>
-    <ds:schemaRef ds:uri="http://schemas.microsoft.com/office/2006/metadata/properties"/>
-    <ds:schemaRef ds:uri="http://schemas.microsoft.com/office/infopath/2007/PartnerControls"/>
-  </ds:schemaRefs>
-</ds:datastoreItem>
-</file>
-
-<file path=customXml/itemProps2.xml><?xml version="1.0" encoding="utf-8"?>
 <ds:datastoreItem xmlns:ds="http://schemas.openxmlformats.org/officeDocument/2006/customXml" ds:itemID="{F7508C3B-0B63-404F-8AE5-D7F6278FA436}">
   <ds:schemaRefs>
     <ds:schemaRef ds:uri="http://schemas.microsoft.com/office/2006/metadata/contentType"/>
@@ -6634,18 +6647,27 @@
 </ds:datastoreItem>
 </file>
 
+<file path=customXml/itemProps2.xml><?xml version="1.0" encoding="utf-8"?>
+<ds:datastoreItem xmlns:ds="http://schemas.openxmlformats.org/officeDocument/2006/customXml" ds:itemID="{4683FDA3-B0D4-46E0-AFC6-EDC4359CD05A}">
+  <ds:schemaRefs>
+    <ds:schemaRef ds:uri="http://schemas.microsoft.com/office/2006/metadata/properties"/>
+    <ds:schemaRef ds:uri="http://schemas.microsoft.com/office/infopath/2007/PartnerControls"/>
+  </ds:schemaRefs>
+</ds:datastoreItem>
+</file>
+
 <file path=customXml/itemProps3.xml><?xml version="1.0" encoding="utf-8"?>
+<ds:datastoreItem xmlns:ds="http://schemas.openxmlformats.org/officeDocument/2006/customXml" ds:itemID="{6B4C798F-2236-4369-94C9-52A7572D84D5}">
+  <ds:schemaRefs>
+    <ds:schemaRef ds:uri="http://schemas.openxmlformats.org/officeDocument/2006/bibliography"/>
+  </ds:schemaRefs>
+</ds:datastoreItem>
+</file>
+
+<file path=customXml/itemProps4.xml><?xml version="1.0" encoding="utf-8"?>
 <ds:datastoreItem xmlns:ds="http://schemas.openxmlformats.org/officeDocument/2006/customXml" ds:itemID="{8A0FDBBF-7B20-4961-8DC8-19394652E411}">
   <ds:schemaRefs>
     <ds:schemaRef ds:uri="http://schemas.microsoft.com/sharepoint/v3/contenttype/forms"/>
   </ds:schemaRefs>
 </ds:datastoreItem>
-</file>
-
-<file path=customXml/itemProps4.xml><?xml version="1.0" encoding="utf-8"?>
-<ds:datastoreItem xmlns:ds="http://schemas.openxmlformats.org/officeDocument/2006/customXml" ds:itemID="{6B4C798F-2236-4369-94C9-52A7572D84D5}">
-  <ds:schemaRefs>
-    <ds:schemaRef ds:uri="http://schemas.openxmlformats.org/officeDocument/2006/bibliography"/>
-  </ds:schemaRefs>
-</ds:datastoreItem>
 </file>
</xml_diff>